<commit_message>
Inserting the RFID code
</commit_message>
<xml_diff>
--- a/doc/DiagramaNodeMCU.docx
+++ b/doc/DiagramaNodeMCU.docx
@@ -187,7 +187,7 @@
     </w:p>
     <w:tbl>
       <w:tblPr>
-        <w:tblStyle w:val="TableGrid"/>
+        <w:tblStyle w:val="Tabelacomgrade"/>
         <w:tblW w:w="0" w:type="auto"/>
         <w:tblLook w:val="04A0" w:firstRow="1" w:lastRow="0" w:firstColumn="1" w:lastColumn="0" w:noHBand="0" w:noVBand="1"/>
       </w:tblPr>
@@ -422,20 +422,26 @@
               <w:jc w:val="center"/>
             </w:pPr>
             <w:r>
-              <w:t>D1</w:t>
-            </w:r>
-          </w:p>
-        </w:tc>
-        <w:tc>
-          <w:tcPr>
-            <w:tcW w:w="1699" w:type="dxa"/>
-          </w:tcPr>
-          <w:p>
-            <w:pPr>
-              <w:jc w:val="center"/>
-            </w:pPr>
-            <w:r>
-              <w:t>05</w:t>
+              <w:t>~</w:t>
+            </w:r>
+            <w:r>
+              <w:t>D</w:t>
+            </w:r>
+            <w:r>
+              <w:t>3</w:t>
+            </w:r>
+          </w:p>
+        </w:tc>
+        <w:tc>
+          <w:tcPr>
+            <w:tcW w:w="1699" w:type="dxa"/>
+          </w:tcPr>
+          <w:p>
+            <w:pPr>
+              <w:jc w:val="center"/>
+            </w:pPr>
+            <w:r>
+              <w:t>0</w:t>
             </w:r>
           </w:p>
         </w:tc>
@@ -556,20 +562,29 @@
               <w:jc w:val="center"/>
             </w:pPr>
             <w:r>
-              <w:t>D2</w:t>
-            </w:r>
-          </w:p>
-        </w:tc>
-        <w:tc>
-          <w:tcPr>
-            <w:tcW w:w="1699" w:type="dxa"/>
-          </w:tcPr>
-          <w:p>
-            <w:pPr>
-              <w:jc w:val="center"/>
-            </w:pPr>
-            <w:r>
-              <w:t>04</w:t>
+              <w:t>~</w:t>
+            </w:r>
+            <w:r>
+              <w:t>D</w:t>
+            </w:r>
+            <w:r>
+              <w:t>4</w:t>
+            </w:r>
+          </w:p>
+        </w:tc>
+        <w:tc>
+          <w:tcPr>
+            <w:tcW w:w="1699" w:type="dxa"/>
+          </w:tcPr>
+          <w:p>
+            <w:pPr>
+              <w:jc w:val="center"/>
+            </w:pPr>
+            <w:r>
+              <w:t>0</w:t>
+            </w:r>
+            <w:r>
+              <w:t>2</w:t>
             </w:r>
           </w:p>
         </w:tc>
@@ -690,20 +705,26 @@
               <w:jc w:val="center"/>
             </w:pPr>
             <w:r>
-              <w:t>D3</w:t>
-            </w:r>
-          </w:p>
-        </w:tc>
-        <w:tc>
-          <w:tcPr>
-            <w:tcW w:w="1699" w:type="dxa"/>
-          </w:tcPr>
-          <w:p>
-            <w:pPr>
-              <w:jc w:val="center"/>
-            </w:pPr>
-            <w:r>
-              <w:t>0</w:t>
+              <w:t>~</w:t>
+            </w:r>
+            <w:r>
+              <w:t>D</w:t>
+            </w:r>
+            <w:r>
+              <w:t>8</w:t>
+            </w:r>
+          </w:p>
+        </w:tc>
+        <w:tc>
+          <w:tcPr>
+            <w:tcW w:w="1699" w:type="dxa"/>
+          </w:tcPr>
+          <w:p>
+            <w:pPr>
+              <w:jc w:val="center"/>
+            </w:pPr>
+            <w:r>
+              <w:t>15</w:t>
             </w:r>
           </w:p>
         </w:tc>
@@ -823,48 +844,38 @@
             <w:pPr>
               <w:jc w:val="center"/>
             </w:pPr>
-            <w:r>
-              <w:t>D4</w:t>
-            </w:r>
-          </w:p>
-        </w:tc>
-        <w:tc>
-          <w:tcPr>
-            <w:tcW w:w="1699" w:type="dxa"/>
-          </w:tcPr>
-          <w:p>
-            <w:pPr>
-              <w:jc w:val="center"/>
-            </w:pPr>
-            <w:r>
-              <w:t>02</w:t>
-            </w:r>
-          </w:p>
-        </w:tc>
-        <w:tc>
-          <w:tcPr>
-            <w:tcW w:w="1699" w:type="dxa"/>
-          </w:tcPr>
-          <w:p>
-            <w:pPr>
-              <w:jc w:val="center"/>
-            </w:pPr>
-            <w:r>
-              <w:t>VERMELHA</w:t>
-            </w:r>
-          </w:p>
-        </w:tc>
-        <w:tc>
-          <w:tcPr>
-            <w:tcW w:w="1699" w:type="dxa"/>
-          </w:tcPr>
-          <w:p>
-            <w:pPr>
-              <w:jc w:val="center"/>
-            </w:pPr>
-            <w:r>
-              <w:t>5 V</w:t>
-            </w:r>
+            <w:bookmarkStart w:id="0" w:name="_GoBack"/>
+            <w:bookmarkEnd w:id="0"/>
+          </w:p>
+        </w:tc>
+        <w:tc>
+          <w:tcPr>
+            <w:tcW w:w="1699" w:type="dxa"/>
+          </w:tcPr>
+          <w:p>
+            <w:pPr>
+              <w:jc w:val="center"/>
+            </w:pPr>
+          </w:p>
+        </w:tc>
+        <w:tc>
+          <w:tcPr>
+            <w:tcW w:w="1699" w:type="dxa"/>
+          </w:tcPr>
+          <w:p>
+            <w:pPr>
+              <w:jc w:val="center"/>
+            </w:pPr>
+          </w:p>
+        </w:tc>
+        <w:tc>
+          <w:tcPr>
+            <w:tcW w:w="1699" w:type="dxa"/>
+          </w:tcPr>
+          <w:p>
+            <w:pPr>
+              <w:jc w:val="center"/>
+            </w:pPr>
           </w:p>
         </w:tc>
       </w:tr>
@@ -890,48 +901,36 @@
             <w:pPr>
               <w:jc w:val="center"/>
             </w:pPr>
-            <w:r>
-              <w:t>GND</w:t>
-            </w:r>
-          </w:p>
-        </w:tc>
-        <w:tc>
-          <w:tcPr>
-            <w:tcW w:w="1699" w:type="dxa"/>
-          </w:tcPr>
-          <w:p>
-            <w:pPr>
-              <w:jc w:val="center"/>
-            </w:pPr>
-            <w:r>
-              <w:t>GND</w:t>
-            </w:r>
-          </w:p>
-        </w:tc>
-        <w:tc>
-          <w:tcPr>
-            <w:tcW w:w="1699" w:type="dxa"/>
-          </w:tcPr>
-          <w:p>
-            <w:pPr>
-              <w:jc w:val="center"/>
-            </w:pPr>
-            <w:r>
-              <w:t>PRETA</w:t>
-            </w:r>
-          </w:p>
-        </w:tc>
-        <w:tc>
-          <w:tcPr>
-            <w:tcW w:w="1699" w:type="dxa"/>
-          </w:tcPr>
-          <w:p>
-            <w:pPr>
-              <w:jc w:val="center"/>
-            </w:pPr>
-            <w:r>
-              <w:t>TERRA</w:t>
-            </w:r>
+          </w:p>
+        </w:tc>
+        <w:tc>
+          <w:tcPr>
+            <w:tcW w:w="1699" w:type="dxa"/>
+          </w:tcPr>
+          <w:p>
+            <w:pPr>
+              <w:jc w:val="center"/>
+            </w:pPr>
+          </w:p>
+        </w:tc>
+        <w:tc>
+          <w:tcPr>
+            <w:tcW w:w="1699" w:type="dxa"/>
+          </w:tcPr>
+          <w:p>
+            <w:pPr>
+              <w:jc w:val="center"/>
+            </w:pPr>
+          </w:p>
+        </w:tc>
+        <w:tc>
+          <w:tcPr>
+            <w:tcW w:w="1699" w:type="dxa"/>
+          </w:tcPr>
+          <w:p>
+            <w:pPr>
+              <w:jc w:val="center"/>
+            </w:pPr>
           </w:p>
         </w:tc>
       </w:tr>
@@ -957,48 +956,36 @@
             <w:pPr>
               <w:jc w:val="center"/>
             </w:pPr>
-            <w:r>
-              <w:t>D5</w:t>
-            </w:r>
-          </w:p>
-        </w:tc>
-        <w:tc>
-          <w:tcPr>
-            <w:tcW w:w="1699" w:type="dxa"/>
-          </w:tcPr>
-          <w:p>
-            <w:pPr>
-              <w:jc w:val="center"/>
-            </w:pPr>
-            <w:r>
-              <w:t>14</w:t>
-            </w:r>
-          </w:p>
-        </w:tc>
-        <w:tc>
-          <w:tcPr>
-            <w:tcW w:w="1699" w:type="dxa"/>
-          </w:tcPr>
-          <w:p>
-            <w:pPr>
-              <w:jc w:val="center"/>
-            </w:pPr>
-            <w:r>
-              <w:t>VERMELHA</w:t>
-            </w:r>
-          </w:p>
-        </w:tc>
-        <w:tc>
-          <w:tcPr>
-            <w:tcW w:w="1699" w:type="dxa"/>
-          </w:tcPr>
-          <w:p>
-            <w:pPr>
-              <w:jc w:val="center"/>
-            </w:pPr>
-            <w:r>
-              <w:t>5 V</w:t>
-            </w:r>
+          </w:p>
+        </w:tc>
+        <w:tc>
+          <w:tcPr>
+            <w:tcW w:w="1699" w:type="dxa"/>
+          </w:tcPr>
+          <w:p>
+            <w:pPr>
+              <w:jc w:val="center"/>
+            </w:pPr>
+          </w:p>
+        </w:tc>
+        <w:tc>
+          <w:tcPr>
+            <w:tcW w:w="1699" w:type="dxa"/>
+          </w:tcPr>
+          <w:p>
+            <w:pPr>
+              <w:jc w:val="center"/>
+            </w:pPr>
+          </w:p>
+        </w:tc>
+        <w:tc>
+          <w:tcPr>
+            <w:tcW w:w="1699" w:type="dxa"/>
+          </w:tcPr>
+          <w:p>
+            <w:pPr>
+              <w:jc w:val="center"/>
+            </w:pPr>
           </w:p>
         </w:tc>
       </w:tr>
@@ -1024,48 +1011,36 @@
             <w:pPr>
               <w:jc w:val="center"/>
             </w:pPr>
-            <w:r>
-              <w:t>GND</w:t>
-            </w:r>
-          </w:p>
-        </w:tc>
-        <w:tc>
-          <w:tcPr>
-            <w:tcW w:w="1699" w:type="dxa"/>
-          </w:tcPr>
-          <w:p>
-            <w:pPr>
-              <w:jc w:val="center"/>
-            </w:pPr>
-            <w:r>
-              <w:t>GND</w:t>
-            </w:r>
-          </w:p>
-        </w:tc>
-        <w:tc>
-          <w:tcPr>
-            <w:tcW w:w="1699" w:type="dxa"/>
-          </w:tcPr>
-          <w:p>
-            <w:pPr>
-              <w:jc w:val="center"/>
-            </w:pPr>
-            <w:r>
-              <w:t>PRETA</w:t>
-            </w:r>
-          </w:p>
-        </w:tc>
-        <w:tc>
-          <w:tcPr>
-            <w:tcW w:w="1699" w:type="dxa"/>
-          </w:tcPr>
-          <w:p>
-            <w:pPr>
-              <w:jc w:val="center"/>
-            </w:pPr>
-            <w:r>
-              <w:t>TERRA</w:t>
-            </w:r>
+          </w:p>
+        </w:tc>
+        <w:tc>
+          <w:tcPr>
+            <w:tcW w:w="1699" w:type="dxa"/>
+          </w:tcPr>
+          <w:p>
+            <w:pPr>
+              <w:jc w:val="center"/>
+            </w:pPr>
+          </w:p>
+        </w:tc>
+        <w:tc>
+          <w:tcPr>
+            <w:tcW w:w="1699" w:type="dxa"/>
+          </w:tcPr>
+          <w:p>
+            <w:pPr>
+              <w:jc w:val="center"/>
+            </w:pPr>
+          </w:p>
+        </w:tc>
+        <w:tc>
+          <w:tcPr>
+            <w:tcW w:w="1699" w:type="dxa"/>
+          </w:tcPr>
+          <w:p>
+            <w:pPr>
+              <w:jc w:val="center"/>
+            </w:pPr>
           </w:p>
         </w:tc>
       </w:tr>
@@ -1530,7 +1505,7 @@
           <w:lang w:eastAsia="pt-BR"/>
         </w:rPr>
         <w:drawing>
-          <wp:anchor distT="0" distB="0" distL="114300" distR="114300" simplePos="0" relativeHeight="251675136" behindDoc="1" locked="0" layoutInCell="1" allowOverlap="1" wp14:anchorId="276E460C" wp14:editId="4C8208A9">
+          <wp:anchor distT="0" distB="0" distL="114300" distR="114300" simplePos="0" relativeHeight="251675136" behindDoc="1" locked="0" layoutInCell="1" allowOverlap="1" wp14:anchorId="4997E54B" wp14:editId="6344532C">
             <wp:simplePos x="0" y="0"/>
             <wp:positionH relativeFrom="column">
               <wp:posOffset>4353560</wp:posOffset>
@@ -1620,7 +1595,158 @@
         <mc:AlternateContent>
           <mc:Choice Requires="wps">
             <w:drawing>
-              <wp:anchor distT="0" distB="0" distL="114300" distR="114300" simplePos="0" relativeHeight="251672064" behindDoc="0" locked="0" layoutInCell="1" allowOverlap="1" wp14:anchorId="520D8E68" wp14:editId="6D1D0CF6">
+              <wp:anchor distT="0" distB="0" distL="114300" distR="114300" simplePos="0" relativeHeight="251681280" behindDoc="0" locked="0" layoutInCell="1" allowOverlap="1" wp14:anchorId="5EC1BB26" wp14:editId="493588F4">
+                <wp:simplePos x="0" y="0"/>
+                <wp:positionH relativeFrom="margin">
+                  <wp:posOffset>1881429</wp:posOffset>
+                </wp:positionH>
+                <wp:positionV relativeFrom="paragraph">
+                  <wp:posOffset>287759</wp:posOffset>
+                </wp:positionV>
+                <wp:extent cx="3492330" cy="1071350"/>
+                <wp:effectExtent l="0" t="0" r="32385" b="33655"/>
+                <wp:wrapNone/>
+                <wp:docPr id="13" name="Straight Connector 13"/>
+                <wp:cNvGraphicFramePr/>
+                <a:graphic xmlns:a="http://schemas.openxmlformats.org/drawingml/2006/main">
+                  <a:graphicData uri="http://schemas.microsoft.com/office/word/2010/wordprocessingShape">
+                    <wps:wsp>
+                      <wps:cNvCnPr/>
+                      <wps:spPr>
+                        <a:xfrm flipV="1">
+                          <a:off x="0" y="0"/>
+                          <a:ext cx="3492330" cy="1071350"/>
+                        </a:xfrm>
+                        <a:prstGeom prst="line">
+                          <a:avLst/>
+                        </a:prstGeom>
+                        <a:ln w="25400">
+                          <a:solidFill>
+                            <a:srgbClr val="FF0000"/>
+                          </a:solidFill>
+                        </a:ln>
+                      </wps:spPr>
+                      <wps:style>
+                        <a:lnRef idx="1">
+                          <a:schemeClr val="accent1"/>
+                        </a:lnRef>
+                        <a:fillRef idx="0">
+                          <a:schemeClr val="accent1"/>
+                        </a:fillRef>
+                        <a:effectRef idx="0">
+                          <a:schemeClr val="accent1"/>
+                        </a:effectRef>
+                        <a:fontRef idx="minor">
+                          <a:schemeClr val="tx1"/>
+                        </a:fontRef>
+                      </wps:style>
+                      <wps:bodyPr/>
+                    </wps:wsp>
+                  </a:graphicData>
+                </a:graphic>
+                <wp14:sizeRelH relativeFrom="margin">
+                  <wp14:pctWidth>0</wp14:pctWidth>
+                </wp14:sizeRelH>
+                <wp14:sizeRelV relativeFrom="margin">
+                  <wp14:pctHeight>0</wp14:pctHeight>
+                </wp14:sizeRelV>
+              </wp:anchor>
+            </w:drawing>
+          </mc:Choice>
+          <mc:Fallback>
+            <w:pict>
+              <v:line w14:anchorId="10F25D99" id="Straight Connector 13" o:spid="_x0000_s1026" style="position:absolute;flip:y;z-index:251681280;visibility:visible;mso-wrap-style:square;mso-width-percent:0;mso-height-percent:0;mso-wrap-distance-left:9pt;mso-wrap-distance-top:0;mso-wrap-distance-right:9pt;mso-wrap-distance-bottom:0;mso-position-horizontal:absolute;mso-position-horizontal-relative:margin;mso-position-vertical:absolute;mso-position-vertical-relative:text;mso-width-percent:0;mso-height-percent:0;mso-width-relative:margin;mso-height-relative:margin" from="148.15pt,22.65pt" to="423.15pt,107pt" o:gfxdata="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" strokecolor="red" strokeweight="2pt">
+                <v:stroke joinstyle="miter"/>
+                <w10:wrap anchorx="margin"/>
+              </v:line>
+            </w:pict>
+          </mc:Fallback>
+        </mc:AlternateContent>
+      </w:r>
+      <w:r>
+        <w:rPr>
+          <w:noProof/>
+          <w:lang w:eastAsia="pt-BR"/>
+        </w:rPr>
+        <mc:AlternateContent>
+          <mc:Choice Requires="wps">
+            <w:drawing>
+              <wp:anchor distT="0" distB="0" distL="114300" distR="114300" simplePos="0" relativeHeight="251679232" behindDoc="0" locked="0" layoutInCell="1" allowOverlap="1" wp14:anchorId="25D3E4EA" wp14:editId="4D01AA8A">
+                <wp:simplePos x="0" y="0"/>
+                <wp:positionH relativeFrom="column">
+                  <wp:posOffset>1860958</wp:posOffset>
+                </wp:positionH>
+                <wp:positionV relativeFrom="paragraph">
+                  <wp:posOffset>287758</wp:posOffset>
+                </wp:positionV>
+                <wp:extent cx="2718747" cy="846161"/>
+                <wp:effectExtent l="0" t="0" r="24765" b="30480"/>
+                <wp:wrapNone/>
+                <wp:docPr id="12" name="Straight Connector 12"/>
+                <wp:cNvGraphicFramePr/>
+                <a:graphic xmlns:a="http://schemas.openxmlformats.org/drawingml/2006/main">
+                  <a:graphicData uri="http://schemas.microsoft.com/office/word/2010/wordprocessingShape">
+                    <wps:wsp>
+                      <wps:cNvCnPr/>
+                      <wps:spPr>
+                        <a:xfrm flipV="1">
+                          <a:off x="0" y="0"/>
+                          <a:ext cx="2718747" cy="846161"/>
+                        </a:xfrm>
+                        <a:prstGeom prst="line">
+                          <a:avLst/>
+                        </a:prstGeom>
+                        <a:ln w="25400">
+                          <a:solidFill>
+                            <a:srgbClr val="FF0000"/>
+                          </a:solidFill>
+                        </a:ln>
+                      </wps:spPr>
+                      <wps:style>
+                        <a:lnRef idx="1">
+                          <a:schemeClr val="accent1"/>
+                        </a:lnRef>
+                        <a:fillRef idx="0">
+                          <a:schemeClr val="accent1"/>
+                        </a:fillRef>
+                        <a:effectRef idx="0">
+                          <a:schemeClr val="accent1"/>
+                        </a:effectRef>
+                        <a:fontRef idx="minor">
+                          <a:schemeClr val="tx1"/>
+                        </a:fontRef>
+                      </wps:style>
+                      <wps:bodyPr/>
+                    </wps:wsp>
+                  </a:graphicData>
+                </a:graphic>
+                <wp14:sizeRelH relativeFrom="margin">
+                  <wp14:pctWidth>0</wp14:pctWidth>
+                </wp14:sizeRelH>
+                <wp14:sizeRelV relativeFrom="margin">
+                  <wp14:pctHeight>0</wp14:pctHeight>
+                </wp14:sizeRelV>
+              </wp:anchor>
+            </w:drawing>
+          </mc:Choice>
+          <mc:Fallback>
+            <w:pict>
+              <v:line w14:anchorId="697593F1" id="Straight Connector 12" o:spid="_x0000_s1026" style="position:absolute;flip:y;z-index:251679232;visibility:visible;mso-wrap-style:square;mso-width-percent:0;mso-height-percent:0;mso-wrap-distance-left:9pt;mso-wrap-distance-top:0;mso-wrap-distance-right:9pt;mso-wrap-distance-bottom:0;mso-position-horizontal:absolute;mso-position-horizontal-relative:text;mso-position-vertical:absolute;mso-position-vertical-relative:text;mso-width-percent:0;mso-height-percent:0;mso-width-relative:margin;mso-height-relative:margin" from="146.55pt,22.65pt" to="360.6pt,89.3pt" o:gfxdata="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" strokecolor="red" strokeweight="2pt">
+                <v:stroke joinstyle="miter"/>
+              </v:line>
+            </w:pict>
+          </mc:Fallback>
+        </mc:AlternateContent>
+      </w:r>
+      <w:r>
+        <w:rPr>
+          <w:noProof/>
+          <w:lang w:eastAsia="pt-BR"/>
+        </w:rPr>
+        <mc:AlternateContent>
+          <mc:Choice Requires="wps">
+            <w:drawing>
+              <wp:anchor distT="0" distB="0" distL="114300" distR="114300" simplePos="0" relativeHeight="251672064" behindDoc="0" locked="0" layoutInCell="1" allowOverlap="1" wp14:anchorId="53F85F8D" wp14:editId="7A7681E1">
                 <wp:simplePos x="0" y="0"/>
                 <wp:positionH relativeFrom="column">
                   <wp:posOffset>1805940</wp:posOffset>
@@ -1695,7 +1821,7 @@
         <mc:AlternateContent>
           <mc:Choice Requires="wps">
             <w:drawing>
-              <wp:anchor distT="0" distB="0" distL="114300" distR="114300" simplePos="0" relativeHeight="251699712" behindDoc="1" locked="0" layoutInCell="1" allowOverlap="1" wp14:anchorId="0E8729C3" wp14:editId="7259E2FF">
+              <wp:anchor distT="0" distB="0" distL="114300" distR="114300" simplePos="0" relativeHeight="251699712" behindDoc="1" locked="0" layoutInCell="1" allowOverlap="1" wp14:anchorId="2F6196E4" wp14:editId="4DE66FEF">
                 <wp:simplePos x="0" y="0"/>
                 <wp:positionH relativeFrom="column">
                   <wp:posOffset>1833880</wp:posOffset>
@@ -1781,7 +1907,7 @@
         <mc:AlternateContent>
           <mc:Choice Requires="wps">
             <w:drawing>
-              <wp:anchor distT="0" distB="0" distL="114300" distR="114300" simplePos="0" relativeHeight="251655678" behindDoc="1" locked="0" layoutInCell="1" allowOverlap="1" wp14:anchorId="7D664393" wp14:editId="573B50D1">
+              <wp:anchor distT="0" distB="0" distL="114300" distR="114300" simplePos="0" relativeHeight="251655678" behindDoc="1" locked="0" layoutInCell="1" allowOverlap="1" wp14:anchorId="1C610C20" wp14:editId="521AFB78">
                 <wp:simplePos x="0" y="0"/>
                 <wp:positionH relativeFrom="column">
                   <wp:posOffset>1881505</wp:posOffset>
@@ -1873,7 +1999,7 @@
         <mc:AlternateContent>
           <mc:Choice Requires="wps">
             <w:drawing>
-              <wp:anchor distT="45720" distB="45720" distL="114300" distR="114300" simplePos="0" relativeHeight="251693568" behindDoc="0" locked="0" layoutInCell="1" allowOverlap="1" wp14:anchorId="45018B52" wp14:editId="674A9789">
+              <wp:anchor distT="45720" distB="45720" distL="114300" distR="114300" simplePos="0" relativeHeight="251693568" behindDoc="0" locked="0" layoutInCell="1" allowOverlap="1" wp14:anchorId="6FBAE1DE" wp14:editId="6F77F64F">
                 <wp:simplePos x="0" y="0"/>
                 <wp:positionH relativeFrom="page">
                   <wp:align>right</wp:align>
@@ -1943,7 +2069,11 @@
           </mc:Choice>
           <mc:Fallback>
             <w:pict>
-              <v:shape w14:anchorId="45018B52" id="_x0000_s1029" type="#_x0000_t202" style="position:absolute;left:0;text-align:left;margin-left:-9.2pt;margin-top:23.05pt;width:42pt;height:22.5pt;z-index:251693568;visibility:visible;mso-wrap-style:square;mso-width-percent:0;mso-height-percent:0;mso-wrap-distance-left:9pt;mso-wrap-distance-top:3.6pt;mso-wrap-distance-right:9pt;mso-wrap-distance-bottom:3.6pt;mso-position-horizontal:right;mso-position-horizontal-relative:page;mso-position-vertical:absolute;mso-position-vertical-relative:text;mso-width-percent:0;mso-height-percent:0;mso-width-relative:margin;mso-height-relative:margin;v-text-anchor:top" o:gfxdata="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" stroked="f">
+              <v:shapetype w14:anchorId="6FBAE1DE" id="_x0000_t202" coordsize="21600,21600" o:spt="202" path="m,l,21600r21600,l21600,xe">
+                <v:stroke joinstyle="miter"/>
+                <v:path gradientshapeok="t" o:connecttype="rect"/>
+              </v:shapetype>
+              <v:shape id="_x0000_s1029" type="#_x0000_t202" style="position:absolute;left:0;text-align:left;margin-left:-9.2pt;margin-top:23.05pt;width:42pt;height:22.5pt;z-index:251693568;visibility:visible;mso-wrap-style:square;mso-width-percent:0;mso-height-percent:0;mso-wrap-distance-left:9pt;mso-wrap-distance-top:3.6pt;mso-wrap-distance-right:9pt;mso-wrap-distance-bottom:3.6pt;mso-position-horizontal:right;mso-position-horizontal-relative:page;mso-position-vertical:absolute;mso-position-vertical-relative:text;mso-width-percent:0;mso-height-percent:0;mso-width-relative:margin;mso-height-relative:margin;v-text-anchor:top" o:gfxdata="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" stroked="f">
                 <v:textbox>
                   <w:txbxContent>
                     <w:p>
@@ -1972,158 +2102,7 @@
         <mc:AlternateContent>
           <mc:Choice Requires="wps">
             <w:drawing>
-              <wp:anchor distT="0" distB="0" distL="114300" distR="114300" simplePos="0" relativeHeight="251681280" behindDoc="0" locked="0" layoutInCell="1" allowOverlap="1" wp14:anchorId="33A45F4D" wp14:editId="43E8E277">
-                <wp:simplePos x="0" y="0"/>
-                <wp:positionH relativeFrom="margin">
-                  <wp:align>right</wp:align>
-                </wp:positionH>
-                <wp:positionV relativeFrom="paragraph">
-                  <wp:posOffset>5714</wp:posOffset>
-                </wp:positionV>
-                <wp:extent cx="3533775" cy="611505"/>
-                <wp:effectExtent l="0" t="0" r="28575" b="36195"/>
-                <wp:wrapNone/>
-                <wp:docPr id="13" name="Straight Connector 13"/>
-                <wp:cNvGraphicFramePr/>
-                <a:graphic xmlns:a="http://schemas.openxmlformats.org/drawingml/2006/main">
-                  <a:graphicData uri="http://schemas.microsoft.com/office/word/2010/wordprocessingShape">
-                    <wps:wsp>
-                      <wps:cNvCnPr/>
-                      <wps:spPr>
-                        <a:xfrm flipV="1">
-                          <a:off x="0" y="0"/>
-                          <a:ext cx="3533775" cy="611505"/>
-                        </a:xfrm>
-                        <a:prstGeom prst="line">
-                          <a:avLst/>
-                        </a:prstGeom>
-                        <a:ln w="25400">
-                          <a:solidFill>
-                            <a:srgbClr val="FF0000"/>
-                          </a:solidFill>
-                        </a:ln>
-                      </wps:spPr>
-                      <wps:style>
-                        <a:lnRef idx="1">
-                          <a:schemeClr val="accent1"/>
-                        </a:lnRef>
-                        <a:fillRef idx="0">
-                          <a:schemeClr val="accent1"/>
-                        </a:fillRef>
-                        <a:effectRef idx="0">
-                          <a:schemeClr val="accent1"/>
-                        </a:effectRef>
-                        <a:fontRef idx="minor">
-                          <a:schemeClr val="tx1"/>
-                        </a:fontRef>
-                      </wps:style>
-                      <wps:bodyPr/>
-                    </wps:wsp>
-                  </a:graphicData>
-                </a:graphic>
-                <wp14:sizeRelH relativeFrom="margin">
-                  <wp14:pctWidth>0</wp14:pctWidth>
-                </wp14:sizeRelH>
-                <wp14:sizeRelV relativeFrom="margin">
-                  <wp14:pctHeight>0</wp14:pctHeight>
-                </wp14:sizeRelV>
-              </wp:anchor>
-            </w:drawing>
-          </mc:Choice>
-          <mc:Fallback>
-            <w:pict>
-              <v:line w14:anchorId="4B3168B6" id="Straight Connector 13" o:spid="_x0000_s1026" style="position:absolute;flip:y;z-index:251681280;visibility:visible;mso-wrap-style:square;mso-width-percent:0;mso-height-percent:0;mso-wrap-distance-left:9pt;mso-wrap-distance-top:0;mso-wrap-distance-right:9pt;mso-wrap-distance-bottom:0;mso-position-horizontal:right;mso-position-horizontal-relative:margin;mso-position-vertical:absolute;mso-position-vertical-relative:text;mso-width-percent:0;mso-height-percent:0;mso-width-relative:margin;mso-height-relative:margin" from="227.05pt,.45pt" to="505.3pt,48.6pt" o:gfxdata="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" strokecolor="red" strokeweight="2pt">
-                <v:stroke joinstyle="miter"/>
-                <w10:wrap anchorx="margin"/>
-              </v:line>
-            </w:pict>
-          </mc:Fallback>
-        </mc:AlternateContent>
-      </w:r>
-      <w:r>
-        <w:rPr>
-          <w:noProof/>
-          <w:lang w:eastAsia="pt-BR"/>
-        </w:rPr>
-        <mc:AlternateContent>
-          <mc:Choice Requires="wps">
-            <w:drawing>
-              <wp:anchor distT="0" distB="0" distL="114300" distR="114300" simplePos="0" relativeHeight="251679232" behindDoc="0" locked="0" layoutInCell="1" allowOverlap="1" wp14:anchorId="5844D2BC" wp14:editId="63555887">
-                <wp:simplePos x="0" y="0"/>
-                <wp:positionH relativeFrom="column">
-                  <wp:posOffset>1872615</wp:posOffset>
-                </wp:positionH>
-                <wp:positionV relativeFrom="paragraph">
-                  <wp:posOffset>5714</wp:posOffset>
-                </wp:positionV>
-                <wp:extent cx="2705100" cy="401955"/>
-                <wp:effectExtent l="0" t="0" r="19050" b="36195"/>
-                <wp:wrapNone/>
-                <wp:docPr id="12" name="Straight Connector 12"/>
-                <wp:cNvGraphicFramePr/>
-                <a:graphic xmlns:a="http://schemas.openxmlformats.org/drawingml/2006/main">
-                  <a:graphicData uri="http://schemas.microsoft.com/office/word/2010/wordprocessingShape">
-                    <wps:wsp>
-                      <wps:cNvCnPr/>
-                      <wps:spPr>
-                        <a:xfrm flipV="1">
-                          <a:off x="0" y="0"/>
-                          <a:ext cx="2705100" cy="401955"/>
-                        </a:xfrm>
-                        <a:prstGeom prst="line">
-                          <a:avLst/>
-                        </a:prstGeom>
-                        <a:ln w="25400">
-                          <a:solidFill>
-                            <a:srgbClr val="FF0000"/>
-                          </a:solidFill>
-                        </a:ln>
-                      </wps:spPr>
-                      <wps:style>
-                        <a:lnRef idx="1">
-                          <a:schemeClr val="accent1"/>
-                        </a:lnRef>
-                        <a:fillRef idx="0">
-                          <a:schemeClr val="accent1"/>
-                        </a:fillRef>
-                        <a:effectRef idx="0">
-                          <a:schemeClr val="accent1"/>
-                        </a:effectRef>
-                        <a:fontRef idx="minor">
-                          <a:schemeClr val="tx1"/>
-                        </a:fontRef>
-                      </wps:style>
-                      <wps:bodyPr/>
-                    </wps:wsp>
-                  </a:graphicData>
-                </a:graphic>
-                <wp14:sizeRelH relativeFrom="margin">
-                  <wp14:pctWidth>0</wp14:pctWidth>
-                </wp14:sizeRelH>
-                <wp14:sizeRelV relativeFrom="margin">
-                  <wp14:pctHeight>0</wp14:pctHeight>
-                </wp14:sizeRelV>
-              </wp:anchor>
-            </w:drawing>
-          </mc:Choice>
-          <mc:Fallback>
-            <w:pict>
-              <v:line w14:anchorId="52D50F7A" id="Straight Connector 12" o:spid="_x0000_s1026" style="position:absolute;flip:y;z-index:251679232;visibility:visible;mso-wrap-style:square;mso-width-percent:0;mso-height-percent:0;mso-wrap-distance-left:9pt;mso-wrap-distance-top:0;mso-wrap-distance-right:9pt;mso-wrap-distance-bottom:0;mso-position-horizontal:absolute;mso-position-horizontal-relative:text;mso-position-vertical:absolute;mso-position-vertical-relative:text;mso-width-percent:0;mso-height-percent:0;mso-width-relative:margin;mso-height-relative:margin" from="147.45pt,.45pt" to="360.45pt,32.1pt" o:gfxdata="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" strokecolor="red" strokeweight="2pt">
-                <v:stroke joinstyle="miter"/>
-              </v:line>
-            </w:pict>
-          </mc:Fallback>
-        </mc:AlternateContent>
-      </w:r>
-      <w:r>
-        <w:rPr>
-          <w:noProof/>
-          <w:lang w:eastAsia="pt-BR"/>
-        </w:rPr>
-        <mc:AlternateContent>
-          <mc:Choice Requires="wps">
-            <w:drawing>
-              <wp:anchor distT="0" distB="0" distL="114300" distR="114300" simplePos="0" relativeHeight="251677184" behindDoc="0" locked="0" layoutInCell="1" allowOverlap="1" wp14:anchorId="5C3211E7" wp14:editId="07E5A31D">
+              <wp:anchor distT="0" distB="0" distL="114300" distR="114300" simplePos="0" relativeHeight="251677184" behindDoc="0" locked="0" layoutInCell="1" allowOverlap="1" wp14:anchorId="68312DDB" wp14:editId="41B91FD2">
                 <wp:simplePos x="0" y="0"/>
                 <wp:positionH relativeFrom="column">
                   <wp:posOffset>1863090</wp:posOffset>
@@ -2201,7 +2180,7 @@
           <w:lang w:eastAsia="pt-BR"/>
         </w:rPr>
         <w:drawing>
-          <wp:anchor distT="0" distB="0" distL="114300" distR="114300" simplePos="0" relativeHeight="251666944" behindDoc="1" locked="0" layoutInCell="1" allowOverlap="1" wp14:anchorId="64F53E41" wp14:editId="2F62270B">
+          <wp:anchor distT="0" distB="0" distL="114300" distR="114300" simplePos="0" relativeHeight="251666944" behindDoc="1" locked="0" layoutInCell="1" allowOverlap="1" wp14:anchorId="3A8D7723" wp14:editId="602051C1">
             <wp:simplePos x="0" y="0"/>
             <wp:positionH relativeFrom="rightMargin">
               <wp:align>left</wp:align>
@@ -2268,6 +2247,11 @@
       <w:pPr>
         <w:jc w:val="center"/>
       </w:pPr>
+    </w:p>
+    <w:p>
+      <w:pPr>
+        <w:jc w:val="center"/>
+      </w:pPr>
       <w:r>
         <w:rPr>
           <w:noProof/>
@@ -2276,16 +2260,16 @@
         <mc:AlternateContent>
           <mc:Choice Requires="wps">
             <w:drawing>
-              <wp:anchor distT="0" distB="0" distL="114300" distR="114300" simplePos="0" relativeHeight="251683328" behindDoc="0" locked="0" layoutInCell="1" allowOverlap="1" wp14:anchorId="1DAF3071" wp14:editId="64E20E07">
+              <wp:anchor distT="0" distB="0" distL="114300" distR="114300" simplePos="0" relativeHeight="251683328" behindDoc="0" locked="0" layoutInCell="1" allowOverlap="1" wp14:anchorId="5F287EE5" wp14:editId="2F9900D7">
                 <wp:simplePos x="0" y="0"/>
                 <wp:positionH relativeFrom="margin">
-                  <wp:posOffset>1910715</wp:posOffset>
+                  <wp:posOffset>1845679</wp:posOffset>
                 </wp:positionH>
                 <wp:positionV relativeFrom="paragraph">
-                  <wp:posOffset>283845</wp:posOffset>
+                  <wp:posOffset>277050</wp:posOffset>
                 </wp:positionV>
-                <wp:extent cx="3762375" cy="283845"/>
-                <wp:effectExtent l="0" t="0" r="28575" b="20955"/>
+                <wp:extent cx="3761834" cy="1289714"/>
+                <wp:effectExtent l="0" t="0" r="29210" b="24765"/>
                 <wp:wrapNone/>
                 <wp:docPr id="14" name="Straight Connector 14"/>
                 <wp:cNvGraphicFramePr/>
@@ -2294,9 +2278,9 @@
                     <wps:wsp>
                       <wps:cNvCnPr/>
                       <wps:spPr>
-                        <a:xfrm>
+                        <a:xfrm flipV="1">
                           <a:off x="0" y="0"/>
-                          <a:ext cx="3762375" cy="283845"/>
+                          <a:ext cx="3761834" cy="1289714"/>
                         </a:xfrm>
                         <a:prstGeom prst="line">
                           <a:avLst/>
@@ -2336,7 +2320,7 @@
           </mc:Choice>
           <mc:Fallback>
             <w:pict>
-              <v:line w14:anchorId="2CC57A95" id="Straight Connector 14" o:spid="_x0000_s1026" style="position:absolute;z-index:251683328;visibility:visible;mso-wrap-style:square;mso-width-percent:0;mso-height-percent:0;mso-wrap-distance-left:9pt;mso-wrap-distance-top:0;mso-wrap-distance-right:9pt;mso-wrap-distance-bottom:0;mso-position-horizontal:absolute;mso-position-horizontal-relative:margin;mso-position-vertical:absolute;mso-position-vertical-relative:text;mso-width-percent:0;mso-height-percent:0;mso-width-relative:margin;mso-height-relative:margin" from="150.45pt,22.35pt" to="446.7pt,44.7pt" o:gfxdata="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" strokecolor="red" strokeweight="2pt">
+              <v:line w14:anchorId="706BDBEC" id="Straight Connector 14" o:spid="_x0000_s1026" style="position:absolute;flip:y;z-index:251683328;visibility:visible;mso-wrap-style:square;mso-width-percent:0;mso-height-percent:0;mso-wrap-distance-left:9pt;mso-wrap-distance-top:0;mso-wrap-distance-right:9pt;mso-wrap-distance-bottom:0;mso-position-horizontal:absolute;mso-position-horizontal-relative:margin;mso-position-vertical:absolute;mso-position-vertical-relative:text;mso-width-percent:0;mso-height-percent:0;mso-width-relative:margin;mso-height-relative:margin" from="145.35pt,21.8pt" to="441.55pt,123.35pt" o:gfxdata="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" strokecolor="red" strokeweight="2pt">
                 <v:stroke joinstyle="miter"/>
                 <w10:wrap anchorx="margin"/>
               </v:line>
@@ -2344,11 +2328,6 @@
           </mc:Fallback>
         </mc:AlternateContent>
       </w:r>
-    </w:p>
-    <w:p>
-      <w:pPr>
-        <w:jc w:val="center"/>
-      </w:pPr>
       <w:r>
         <w:rPr>
           <w:noProof/>
@@ -2357,7 +2336,7 @@
         <mc:AlternateContent>
           <mc:Choice Requires="wps">
             <w:drawing>
-              <wp:anchor distT="0" distB="0" distL="114300" distR="114300" simplePos="0" relativeHeight="251674112" behindDoc="1" locked="0" layoutInCell="1" allowOverlap="1" wp14:anchorId="2C0DCBF5" wp14:editId="28565218">
+              <wp:anchor distT="0" distB="0" distL="114300" distR="114300" simplePos="0" relativeHeight="251674112" behindDoc="1" locked="0" layoutInCell="1" allowOverlap="1" wp14:anchorId="1BC2164B" wp14:editId="7FDDFB15">
                 <wp:simplePos x="0" y="0"/>
                 <wp:positionH relativeFrom="column">
                   <wp:posOffset>1910080</wp:posOffset>
@@ -2431,7 +2410,7 @@
           </mc:Choice>
           <mc:Fallback>
             <w:pict>
-              <v:line w14:anchorId="122EB81E" id="Straight Connector 9" o:spid="_x0000_s1026" style="position:absolute;flip:x;z-index:-251642368;visibility:visible;mso-wrap-style:square;mso-width-percent:0;mso-height-percent:0;mso-wrap-distance-left:9pt;mso-wrap-distance-top:0;mso-wrap-distance-right:9pt;mso-wrap-distance-bottom:0;mso-position-horizontal:absolute;mso-position-horizontal-relative:text;mso-position-vertical:absolute;mso-position-vertical-relative:text;mso-width-percent:0;mso-height-percent:0;mso-width-relative:margin;mso-height-relative:margin" from="150.4pt,11.75pt" to="453.35pt,53.75pt" o:gfxdata="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" strokecolor="black [3213]" strokeweight="2pt">
+              <v:line w14:anchorId="1AC0C5CD" id="Straight Connector 9" o:spid="_x0000_s1026" style="position:absolute;flip:x;z-index:-251642368;visibility:visible;mso-wrap-style:square;mso-width-percent:0;mso-height-percent:0;mso-wrap-distance-left:9pt;mso-wrap-distance-top:0;mso-wrap-distance-right:9pt;mso-wrap-distance-bottom:0;mso-position-horizontal:absolute;mso-position-horizontal-relative:text;mso-position-vertical:absolute;mso-position-vertical-relative:text;mso-width-percent:0;mso-height-percent:0;mso-width-relative:margin;mso-height-relative:margin" from="150.4pt,11.75pt" to="453.35pt,53.75pt" o:gfxdata="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" strokecolor="black [3213]" strokeweight="2pt">
                 <v:stroke joinstyle="miter"/>
                 <w10:wrap type="through"/>
               </v:line>
@@ -2439,6 +2418,11 @@
           </mc:Fallback>
         </mc:AlternateContent>
       </w:r>
+    </w:p>
+    <w:p>
+      <w:pPr>
+        <w:jc w:val="center"/>
+      </w:pPr>
       <w:r>
         <w:rPr>
           <w:noProof/>
@@ -2447,88 +2431,7 @@
         <mc:AlternateContent>
           <mc:Choice Requires="wps">
             <w:drawing>
-              <wp:anchor distT="0" distB="0" distL="114300" distR="114300" simplePos="0" relativeHeight="251685376" behindDoc="0" locked="0" layoutInCell="1" allowOverlap="1" wp14:anchorId="12981F44" wp14:editId="70F41E2F">
-                <wp:simplePos x="0" y="0"/>
-                <wp:positionH relativeFrom="margin">
-                  <wp:posOffset>1824990</wp:posOffset>
-                </wp:positionH>
-                <wp:positionV relativeFrom="paragraph">
-                  <wp:posOffset>225425</wp:posOffset>
-                </wp:positionV>
-                <wp:extent cx="3781425" cy="1114425"/>
-                <wp:effectExtent l="0" t="0" r="28575" b="28575"/>
-                <wp:wrapNone/>
-                <wp:docPr id="15" name="Straight Connector 15"/>
-                <wp:cNvGraphicFramePr/>
-                <a:graphic xmlns:a="http://schemas.openxmlformats.org/drawingml/2006/main">
-                  <a:graphicData uri="http://schemas.microsoft.com/office/word/2010/wordprocessingShape">
-                    <wps:wsp>
-                      <wps:cNvCnPr/>
-                      <wps:spPr>
-                        <a:xfrm>
-                          <a:off x="0" y="0"/>
-                          <a:ext cx="3781425" cy="1114425"/>
-                        </a:xfrm>
-                        <a:prstGeom prst="line">
-                          <a:avLst/>
-                        </a:prstGeom>
-                        <a:ln w="25400">
-                          <a:solidFill>
-                            <a:srgbClr val="FF0000"/>
-                          </a:solidFill>
-                        </a:ln>
-                      </wps:spPr>
-                      <wps:style>
-                        <a:lnRef idx="1">
-                          <a:schemeClr val="accent1"/>
-                        </a:lnRef>
-                        <a:fillRef idx="0">
-                          <a:schemeClr val="accent1"/>
-                        </a:fillRef>
-                        <a:effectRef idx="0">
-                          <a:schemeClr val="accent1"/>
-                        </a:effectRef>
-                        <a:fontRef idx="minor">
-                          <a:schemeClr val="tx1"/>
-                        </a:fontRef>
-                      </wps:style>
-                      <wps:bodyPr/>
-                    </wps:wsp>
-                  </a:graphicData>
-                </a:graphic>
-                <wp14:sizeRelH relativeFrom="margin">
-                  <wp14:pctWidth>0</wp14:pctWidth>
-                </wp14:sizeRelH>
-                <wp14:sizeRelV relativeFrom="margin">
-                  <wp14:pctHeight>0</wp14:pctHeight>
-                </wp14:sizeRelV>
-              </wp:anchor>
-            </w:drawing>
-          </mc:Choice>
-          <mc:Fallback>
-            <w:pict>
-              <v:line w14:anchorId="4325F3A1" id="Straight Connector 15" o:spid="_x0000_s1026" style="position:absolute;z-index:251685376;visibility:visible;mso-wrap-style:square;mso-width-percent:0;mso-height-percent:0;mso-wrap-distance-left:9pt;mso-wrap-distance-top:0;mso-wrap-distance-right:9pt;mso-wrap-distance-bottom:0;mso-position-horizontal:absolute;mso-position-horizontal-relative:margin;mso-position-vertical:absolute;mso-position-vertical-relative:text;mso-width-percent:0;mso-height-percent:0;mso-width-relative:margin;mso-height-relative:margin" from="143.7pt,17.75pt" to="441.45pt,105.5pt" o:gfxdata="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" strokecolor="red" strokeweight="2pt">
-                <v:stroke joinstyle="miter"/>
-                <w10:wrap anchorx="margin"/>
-              </v:line>
-            </w:pict>
-          </mc:Fallback>
-        </mc:AlternateContent>
-      </w:r>
-    </w:p>
-    <w:p>
-      <w:pPr>
-        <w:jc w:val="center"/>
-      </w:pPr>
-      <w:r>
-        <w:rPr>
-          <w:noProof/>
-          <w:lang w:eastAsia="pt-BR"/>
-        </w:rPr>
-        <mc:AlternateContent>
-          <mc:Choice Requires="wps">
-            <w:drawing>
-              <wp:anchor distT="45720" distB="45720" distL="114300" distR="114300" simplePos="0" relativeHeight="251695616" behindDoc="0" locked="0" layoutInCell="1" allowOverlap="1" wp14:anchorId="50ED60DD" wp14:editId="3DA9EC5B">
+              <wp:anchor distT="45720" distB="45720" distL="114300" distR="114300" simplePos="0" relativeHeight="251695616" behindDoc="0" locked="0" layoutInCell="1" allowOverlap="1" wp14:anchorId="2AE8F4EF" wp14:editId="4609332A">
                 <wp:simplePos x="0" y="0"/>
                 <wp:positionH relativeFrom="page">
                   <wp:align>right</wp:align>
@@ -2598,7 +2501,7 @@
           </mc:Choice>
           <mc:Fallback>
             <w:pict>
-              <v:shape w14:anchorId="50ED60DD" id="_x0000_s1030" type="#_x0000_t202" style="position:absolute;left:0;text-align:left;margin-left:-9.2pt;margin-top:20.1pt;width:42pt;height:22.5pt;z-index:251695616;visibility:visible;mso-wrap-style:square;mso-width-percent:0;mso-height-percent:0;mso-wrap-distance-left:9pt;mso-wrap-distance-top:3.6pt;mso-wrap-distance-right:9pt;mso-wrap-distance-bottom:3.6pt;mso-position-horizontal:right;mso-position-horizontal-relative:page;mso-position-vertical:absolute;mso-position-vertical-relative:text;mso-width-percent:0;mso-height-percent:0;mso-width-relative:margin;mso-height-relative:margin;v-text-anchor:top" o:gfxdata="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" stroked="f">
+              <v:shape w14:anchorId="2AE8F4EF" id="_x0000_s1030" type="#_x0000_t202" style="position:absolute;left:0;text-align:left;margin-left:-9.2pt;margin-top:20.1pt;width:42pt;height:22.5pt;z-index:251695616;visibility:visible;mso-wrap-style:square;mso-width-percent:0;mso-height-percent:0;mso-wrap-distance-left:9pt;mso-wrap-distance-top:3.6pt;mso-wrap-distance-right:9pt;mso-wrap-distance-bottom:3.6pt;mso-position-horizontal:right;mso-position-horizontal-relative:page;mso-position-vertical:absolute;mso-position-vertical-relative:text;mso-width-percent:0;mso-height-percent:0;mso-width-relative:margin;mso-height-relative:margin;v-text-anchor:top" o:gfxdata="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" stroked="f">
                 <v:textbox>
                   <w:txbxContent>
                     <w:p>
@@ -2625,7 +2528,7 @@
           <w:lang w:eastAsia="pt-BR"/>
         </w:rPr>
         <w:drawing>
-          <wp:anchor distT="0" distB="0" distL="114300" distR="114300" simplePos="0" relativeHeight="251668992" behindDoc="1" locked="0" layoutInCell="1" allowOverlap="1" wp14:anchorId="3ADD3261" wp14:editId="52E28C7A">
+          <wp:anchor distT="0" distB="0" distL="114300" distR="114300" simplePos="0" relativeHeight="251668992" behindDoc="1" locked="0" layoutInCell="1" allowOverlap="1" wp14:anchorId="69FCB0E4" wp14:editId="1E1B047B">
             <wp:simplePos x="0" y="0"/>
             <wp:positionH relativeFrom="rightMargin">
               <wp:align>left</wp:align>
@@ -2700,7 +2603,7 @@
         <mc:AlternateContent>
           <mc:Choice Requires="wps">
             <w:drawing>
-              <wp:anchor distT="0" distB="0" distL="114300" distR="114300" simplePos="0" relativeHeight="251703808" behindDoc="1" locked="0" layoutInCell="1" allowOverlap="1" wp14:anchorId="2E0857CA" wp14:editId="111CA672">
+              <wp:anchor distT="0" distB="0" distL="114300" distR="114300" simplePos="0" relativeHeight="251703808" behindDoc="1" locked="0" layoutInCell="1" allowOverlap="1" wp14:anchorId="0D879A82" wp14:editId="263F2D11">
                 <wp:simplePos x="0" y="0"/>
                 <wp:positionH relativeFrom="column">
                   <wp:posOffset>1863090</wp:posOffset>
@@ -2770,7 +2673,7 @@
           </mc:Choice>
           <mc:Fallback>
             <w:pict>
-              <v:line w14:anchorId="060CAF68" id="Straight Connector 24" o:spid="_x0000_s1026" style="position:absolute;flip:x y;z-index:-251612672;visibility:visible;mso-wrap-style:square;mso-width-percent:0;mso-height-percent:0;mso-wrap-distance-left:9pt;mso-wrap-distance-top:0;mso-wrap-distance-right:9pt;mso-wrap-distance-bottom:0;mso-position-horizontal:absolute;mso-position-horizontal-relative:text;mso-position-vertical:absolute;mso-position-vertical-relative:text;mso-width-percent:0;mso-height-percent:0;mso-width-relative:margin;mso-height-relative:margin" from="146.7pt,9.45pt" to="451.2pt,131.7pt" o:gfxdata="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" strokecolor="black [3213]" strokeweight="2pt">
+              <v:line w14:anchorId="69600374" id="Straight Connector 24" o:spid="_x0000_s1026" style="position:absolute;flip:x y;z-index:-251612672;visibility:visible;mso-wrap-style:square;mso-width-percent:0;mso-height-percent:0;mso-wrap-distance-left:9pt;mso-wrap-distance-top:0;mso-wrap-distance-right:9pt;mso-wrap-distance-bottom:0;mso-position-horizontal:absolute;mso-position-horizontal-relative:text;mso-position-vertical:absolute;mso-position-vertical-relative:text;mso-width-percent:0;mso-height-percent:0;mso-width-relative:margin;mso-height-relative:margin" from="146.7pt,9.45pt" to="451.2pt,131.7pt" o:gfxdata="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" strokecolor="black [3213]" strokeweight="2pt">
                 <v:stroke joinstyle="miter"/>
                 <w10:wrap type="through"/>
               </v:line>
@@ -2786,7 +2689,7 @@
         <mc:AlternateContent>
           <mc:Choice Requires="wps">
             <w:drawing>
-              <wp:anchor distT="0" distB="0" distL="114300" distR="114300" simplePos="0" relativeHeight="251701760" behindDoc="1" locked="0" layoutInCell="1" allowOverlap="1" wp14:anchorId="23A05A6E" wp14:editId="59B9EE2C">
+              <wp:anchor distT="0" distB="0" distL="114300" distR="114300" simplePos="0" relativeHeight="251701760" behindDoc="1" locked="0" layoutInCell="1" allowOverlap="1" wp14:anchorId="60B0B5B9" wp14:editId="76385E29">
                 <wp:simplePos x="0" y="0"/>
                 <wp:positionH relativeFrom="column">
                   <wp:posOffset>1852930</wp:posOffset>
@@ -2874,6 +2777,11 @@
       <w:pPr>
         <w:jc w:val="center"/>
       </w:pPr>
+    </w:p>
+    <w:p>
+      <w:pPr>
+        <w:jc w:val="center"/>
+      </w:pPr>
       <w:r>
         <w:rPr>
           <w:noProof/>
@@ -2882,27 +2790,27 @@
         <mc:AlternateContent>
           <mc:Choice Requires="wps">
             <w:drawing>
-              <wp:anchor distT="0" distB="0" distL="114300" distR="114300" simplePos="0" relativeHeight="251687424" behindDoc="0" locked="0" layoutInCell="1" allowOverlap="1" wp14:anchorId="72B5E7B4" wp14:editId="4786CEB7">
+              <wp:anchor distT="0" distB="0" distL="114300" distR="114300" simplePos="0" relativeHeight="251685376" behindDoc="0" locked="0" layoutInCell="1" allowOverlap="1" wp14:anchorId="1E39FE7F" wp14:editId="31E4FE51">
                 <wp:simplePos x="0" y="0"/>
                 <wp:positionH relativeFrom="margin">
-                  <wp:posOffset>1844040</wp:posOffset>
+                  <wp:posOffset>1710519</wp:posOffset>
                 </wp:positionH>
                 <wp:positionV relativeFrom="paragraph">
-                  <wp:posOffset>63500</wp:posOffset>
+                  <wp:posOffset>247450</wp:posOffset>
                 </wp:positionV>
-                <wp:extent cx="3790950" cy="1466850"/>
-                <wp:effectExtent l="0" t="0" r="19050" b="19050"/>
+                <wp:extent cx="3917922" cy="2115403"/>
+                <wp:effectExtent l="0" t="0" r="26035" b="18415"/>
                 <wp:wrapNone/>
-                <wp:docPr id="16" name="Straight Connector 16"/>
+                <wp:docPr id="15" name="Straight Connector 15"/>
                 <wp:cNvGraphicFramePr/>
                 <a:graphic xmlns:a="http://schemas.openxmlformats.org/drawingml/2006/main">
                   <a:graphicData uri="http://schemas.microsoft.com/office/word/2010/wordprocessingShape">
                     <wps:wsp>
                       <wps:cNvCnPr/>
                       <wps:spPr>
-                        <a:xfrm>
+                        <a:xfrm flipV="1">
                           <a:off x="0" y="0"/>
-                          <a:ext cx="3790950" cy="1466850"/>
+                          <a:ext cx="3917922" cy="2115403"/>
                         </a:xfrm>
                         <a:prstGeom prst="line">
                           <a:avLst/>
@@ -2942,7 +2850,7 @@
           </mc:Choice>
           <mc:Fallback>
             <w:pict>
-              <v:line w14:anchorId="7A69E992" id="Straight Connector 16" o:spid="_x0000_s1026" style="position:absolute;z-index:251687424;visibility:visible;mso-wrap-style:square;mso-width-percent:0;mso-height-percent:0;mso-wrap-distance-left:9pt;mso-wrap-distance-top:0;mso-wrap-distance-right:9pt;mso-wrap-distance-bottom:0;mso-position-horizontal:absolute;mso-position-horizontal-relative:margin;mso-position-vertical:absolute;mso-position-vertical-relative:text;mso-width-percent:0;mso-height-percent:0;mso-width-relative:margin;mso-height-relative:margin" from="145.2pt,5pt" to="443.7pt,120.5pt" o:gfxdata="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" strokecolor="red" strokeweight="2pt">
+              <v:line w14:anchorId="4A350AE8" id="Straight Connector 15" o:spid="_x0000_s1026" style="position:absolute;flip:y;z-index:251685376;visibility:visible;mso-wrap-style:square;mso-width-percent:0;mso-height-percent:0;mso-wrap-distance-left:9pt;mso-wrap-distance-top:0;mso-wrap-distance-right:9pt;mso-wrap-distance-bottom:0;mso-position-horizontal:absolute;mso-position-horizontal-relative:margin;mso-position-vertical:absolute;mso-position-vertical-relative:text;mso-width-percent:0;mso-height-percent:0;mso-width-relative:margin;mso-height-relative:margin" from="134.7pt,19.5pt" to="443.2pt,186.05pt" o:gfxdata="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" strokecolor="red" strokeweight="2pt">
                 <v:stroke joinstyle="miter"/>
                 <w10:wrap anchorx="margin"/>
               </v:line>
@@ -2950,11 +2858,6 @@
           </mc:Fallback>
         </mc:AlternateContent>
       </w:r>
-    </w:p>
-    <w:p>
-      <w:pPr>
-        <w:jc w:val="center"/>
-      </w:pPr>
     </w:p>
     <w:p>
       <w:pPr>
@@ -2968,7 +2871,7 @@
         <mc:AlternateContent>
           <mc:Choice Requires="wps">
             <w:drawing>
-              <wp:anchor distT="45720" distB="45720" distL="114300" distR="114300" simplePos="0" relativeHeight="251697664" behindDoc="0" locked="0" layoutInCell="1" allowOverlap="1" wp14:anchorId="0FAB21E8" wp14:editId="33408039">
+              <wp:anchor distT="45720" distB="45720" distL="114300" distR="114300" simplePos="0" relativeHeight="251697664" behindDoc="0" locked="0" layoutInCell="1" allowOverlap="1" wp14:anchorId="61EBB069" wp14:editId="29DB8C5B">
                 <wp:simplePos x="0" y="0"/>
                 <wp:positionH relativeFrom="page">
                   <wp:align>right</wp:align>
@@ -3038,7 +2941,7 @@
           </mc:Choice>
           <mc:Fallback>
             <w:pict>
-              <v:shape w14:anchorId="0FAB21E8" id="_x0000_s1031" type="#_x0000_t202" style="position:absolute;left:0;text-align:left;margin-left:-9.2pt;margin-top:11.1pt;width:42pt;height:22.5pt;z-index:251697664;visibility:visible;mso-wrap-style:square;mso-width-percent:0;mso-height-percent:0;mso-wrap-distance-left:9pt;mso-wrap-distance-top:3.6pt;mso-wrap-distance-right:9pt;mso-wrap-distance-bottom:3.6pt;mso-position-horizontal:right;mso-position-horizontal-relative:page;mso-position-vertical:absolute;mso-position-vertical-relative:text;mso-width-percent:0;mso-height-percent:0;mso-width-relative:margin;mso-height-relative:margin;v-text-anchor:top" o:gfxdata="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" stroked="f">
+              <v:shape w14:anchorId="61EBB069" id="_x0000_s1031" type="#_x0000_t202" style="position:absolute;left:0;text-align:left;margin-left:-9.2pt;margin-top:11.1pt;width:42pt;height:22.5pt;z-index:251697664;visibility:visible;mso-wrap-style:square;mso-width-percent:0;mso-height-percent:0;mso-wrap-distance-left:9pt;mso-wrap-distance-top:3.6pt;mso-wrap-distance-right:9pt;mso-wrap-distance-bottom:3.6pt;mso-position-horizontal:right;mso-position-horizontal-relative:page;mso-position-vertical:absolute;mso-position-vertical-relative:text;mso-width-percent:0;mso-height-percent:0;mso-width-relative:margin;mso-height-relative:margin;v-text-anchor:top" o:gfxdata="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" stroked="f">
                 <v:textbox>
                   <w:txbxContent>
                     <w:p>
@@ -3065,7 +2968,7 @@
           <w:lang w:eastAsia="pt-BR"/>
         </w:rPr>
         <w:drawing>
-          <wp:anchor distT="0" distB="0" distL="114300" distR="114300" simplePos="0" relativeHeight="251671040" behindDoc="1" locked="0" layoutInCell="1" allowOverlap="1" wp14:anchorId="624387E6" wp14:editId="53C164A3">
+          <wp:anchor distT="0" distB="0" distL="114300" distR="114300" simplePos="0" relativeHeight="251671040" behindDoc="1" locked="0" layoutInCell="1" allowOverlap="1" wp14:anchorId="66A43B39" wp14:editId="4580F471">
             <wp:simplePos x="0" y="0"/>
             <wp:positionH relativeFrom="rightMargin">
               <wp:align>left</wp:align>
@@ -3142,663 +3045,6 @@
       <w:pPr>
         <w:jc w:val="center"/>
       </w:pPr>
-    </w:p>
-    <w:p>
-      <w:pPr>
-        <w:jc w:val="center"/>
-      </w:pPr>
-    </w:p>
-    <w:p>
-      <w:pPr>
-        <w:jc w:val="center"/>
-      </w:pPr>
-    </w:p>
-    <w:p>
-      <w:pPr>
-        <w:jc w:val="center"/>
-      </w:pPr>
-    </w:p>
-    <w:p>
-      <w:pPr>
-        <w:jc w:val="center"/>
-      </w:pPr>
-    </w:p>
-    <w:p>
-      <w:pPr>
-        <w:jc w:val="center"/>
-      </w:pPr>
-      <w:r>
-        <w:lastRenderedPageBreak/>
-        <w:t>ESQUEMA DE LIGAÇÃO DO LEITOR RFID RC522</w:t>
-      </w:r>
-    </w:p>
-    <w:p>
-      <w:pPr>
-        <w:jc w:val="center"/>
-      </w:pPr>
-      <w:r>
-        <w:pict>
-          <v:shape id="_x0000_i1025" type="#_x0000_t75" style="width:424.55pt;height:424.55pt">
-            <v:imagedata r:id="rId8" o:title="IOT-RC522_con"/>
-          </v:shape>
-        </w:pict>
-      </w:r>
-    </w:p>
-    <w:p>
-      <w:pPr>
-        <w:jc w:val="center"/>
-      </w:pPr>
-    </w:p>
-    <w:tbl>
-      <w:tblPr>
-        <w:tblStyle w:val="TableGrid"/>
-        <w:tblW w:w="0" w:type="auto"/>
-        <w:tblLook w:val="04A0" w:firstRow="1" w:lastRow="0" w:firstColumn="1" w:lastColumn="0" w:noHBand="0" w:noVBand="1"/>
-      </w:tblPr>
-      <w:tblGrid>
-        <w:gridCol w:w="1698"/>
-        <w:gridCol w:w="1699"/>
-        <w:gridCol w:w="1699"/>
-        <w:gridCol w:w="1699"/>
-        <w:gridCol w:w="1699"/>
-      </w:tblGrid>
-      <w:tr>
-        <w:tc>
-          <w:tcPr>
-            <w:tcW w:w="1698" w:type="dxa"/>
-          </w:tcPr>
-          <w:p>
-            <w:pPr>
-              <w:jc w:val="center"/>
-            </w:pPr>
-            <w:r>
-              <w:t>PORTA RC522</w:t>
-            </w:r>
-          </w:p>
-        </w:tc>
-        <w:tc>
-          <w:tcPr>
-            <w:tcW w:w="1699" w:type="dxa"/>
-          </w:tcPr>
-          <w:p>
-            <w:pPr>
-              <w:jc w:val="center"/>
-            </w:pPr>
-            <w:r>
-              <w:t>PORTA NODEMCU</w:t>
-            </w:r>
-          </w:p>
-        </w:tc>
-        <w:tc>
-          <w:tcPr>
-            <w:tcW w:w="1699" w:type="dxa"/>
-          </w:tcPr>
-          <w:p>
-            <w:pPr>
-              <w:jc w:val="center"/>
-            </w:pPr>
-            <w:r>
-              <w:t>PORTA GPIO</w:t>
-            </w:r>
-          </w:p>
-        </w:tc>
-        <w:tc>
-          <w:tcPr>
-            <w:tcW w:w="1699" w:type="dxa"/>
-          </w:tcPr>
-          <w:p>
-            <w:pPr>
-              <w:jc w:val="center"/>
-            </w:pPr>
-            <w:r>
-              <w:t>COR LINHA</w:t>
-            </w:r>
-          </w:p>
-        </w:tc>
-        <w:tc>
-          <w:tcPr>
-            <w:tcW w:w="1699" w:type="dxa"/>
-          </w:tcPr>
-          <w:p>
-            <w:pPr>
-              <w:jc w:val="center"/>
-            </w:pPr>
-            <w:r>
-              <w:t>OBS</w:t>
-            </w:r>
-          </w:p>
-        </w:tc>
-      </w:tr>
-      <w:tr>
-        <w:tc>
-          <w:tcPr>
-            <w:tcW w:w="1698" w:type="dxa"/>
-          </w:tcPr>
-          <w:p>
-            <w:pPr>
-              <w:jc w:val="center"/>
-            </w:pPr>
-            <w:r>
-              <w:t>SDA</w:t>
-            </w:r>
-          </w:p>
-        </w:tc>
-        <w:tc>
-          <w:tcPr>
-            <w:tcW w:w="1699" w:type="dxa"/>
-          </w:tcPr>
-          <w:p>
-            <w:pPr>
-              <w:jc w:val="center"/>
-            </w:pPr>
-            <w:r>
-              <w:t>SDD3</w:t>
-            </w:r>
-          </w:p>
-        </w:tc>
-        <w:tc>
-          <w:tcPr>
-            <w:tcW w:w="1699" w:type="dxa"/>
-          </w:tcPr>
-          <w:p>
-            <w:pPr>
-              <w:jc w:val="center"/>
-            </w:pPr>
-            <w:r>
-              <w:t>10</w:t>
-            </w:r>
-          </w:p>
-        </w:tc>
-        <w:tc>
-          <w:tcPr>
-            <w:tcW w:w="1699" w:type="dxa"/>
-          </w:tcPr>
-          <w:p>
-            <w:pPr>
-              <w:jc w:val="center"/>
-            </w:pPr>
-            <w:r>
-              <w:t>VERMELHA</w:t>
-            </w:r>
-          </w:p>
-        </w:tc>
-        <w:tc>
-          <w:tcPr>
-            <w:tcW w:w="1699" w:type="dxa"/>
-          </w:tcPr>
-          <w:p>
-            <w:pPr>
-              <w:jc w:val="center"/>
-            </w:pPr>
-            <w:r>
-              <w:t>PIN NO CODIGO</w:t>
-            </w:r>
-          </w:p>
-        </w:tc>
-      </w:tr>
-      <w:tr>
-        <w:tc>
-          <w:tcPr>
-            <w:tcW w:w="1698" w:type="dxa"/>
-          </w:tcPr>
-          <w:p>
-            <w:pPr>
-              <w:jc w:val="center"/>
-            </w:pPr>
-            <w:r>
-              <w:t>RST</w:t>
-            </w:r>
-          </w:p>
-        </w:tc>
-        <w:tc>
-          <w:tcPr>
-            <w:tcW w:w="1699" w:type="dxa"/>
-          </w:tcPr>
-          <w:p>
-            <w:pPr>
-              <w:jc w:val="center"/>
-            </w:pPr>
-            <w:r>
-              <w:t>SDD2</w:t>
-            </w:r>
-          </w:p>
-        </w:tc>
-        <w:tc>
-          <w:tcPr>
-            <w:tcW w:w="1699" w:type="dxa"/>
-          </w:tcPr>
-          <w:p>
-            <w:pPr>
-              <w:jc w:val="center"/>
-            </w:pPr>
-            <w:r>
-              <w:t>09</w:t>
-            </w:r>
-          </w:p>
-        </w:tc>
-        <w:tc>
-          <w:tcPr>
-            <w:tcW w:w="1699" w:type="dxa"/>
-          </w:tcPr>
-          <w:p>
-            <w:pPr>
-              <w:jc w:val="center"/>
-            </w:pPr>
-            <w:r>
-              <w:t>VERMELHA</w:t>
-            </w:r>
-          </w:p>
-        </w:tc>
-        <w:tc>
-          <w:tcPr>
-            <w:tcW w:w="1699" w:type="dxa"/>
-          </w:tcPr>
-          <w:p>
-            <w:pPr>
-              <w:jc w:val="center"/>
-            </w:pPr>
-            <w:r>
-              <w:t>PIN NO CODIGO</w:t>
-            </w:r>
-          </w:p>
-        </w:tc>
-      </w:tr>
-      <w:tr>
-        <w:tc>
-          <w:tcPr>
-            <w:tcW w:w="1698" w:type="dxa"/>
-          </w:tcPr>
-          <w:p>
-            <w:pPr>
-              <w:jc w:val="center"/>
-            </w:pPr>
-            <w:r>
-              <w:t>SCK</w:t>
-            </w:r>
-          </w:p>
-        </w:tc>
-        <w:tc>
-          <w:tcPr>
-            <w:tcW w:w="1699" w:type="dxa"/>
-          </w:tcPr>
-          <w:p>
-            <w:pPr>
-              <w:jc w:val="center"/>
-            </w:pPr>
-            <w:r>
-              <w:t>D6</w:t>
-            </w:r>
-          </w:p>
-        </w:tc>
-        <w:tc>
-          <w:tcPr>
-            <w:tcW w:w="1699" w:type="dxa"/>
-          </w:tcPr>
-          <w:p>
-            <w:pPr>
-              <w:jc w:val="center"/>
-            </w:pPr>
-            <w:r>
-              <w:t>12</w:t>
-            </w:r>
-          </w:p>
-        </w:tc>
-        <w:tc>
-          <w:tcPr>
-            <w:tcW w:w="1699" w:type="dxa"/>
-          </w:tcPr>
-          <w:p>
-            <w:pPr>
-              <w:jc w:val="center"/>
-            </w:pPr>
-            <w:r>
-              <w:t>VERMELHA</w:t>
-            </w:r>
-          </w:p>
-        </w:tc>
-        <w:tc>
-          <w:tcPr>
-            <w:tcW w:w="1699" w:type="dxa"/>
-          </w:tcPr>
-          <w:p>
-            <w:pPr>
-              <w:jc w:val="center"/>
-            </w:pPr>
-          </w:p>
-        </w:tc>
-      </w:tr>
-      <w:tr>
-        <w:tc>
-          <w:tcPr>
-            <w:tcW w:w="1698" w:type="dxa"/>
-          </w:tcPr>
-          <w:p>
-            <w:pPr>
-              <w:jc w:val="center"/>
-            </w:pPr>
-            <w:r>
-              <w:t>MOSI</w:t>
-            </w:r>
-          </w:p>
-        </w:tc>
-        <w:tc>
-          <w:tcPr>
-            <w:tcW w:w="1699" w:type="dxa"/>
-          </w:tcPr>
-          <w:p>
-            <w:pPr>
-              <w:jc w:val="center"/>
-            </w:pPr>
-            <w:r>
-              <w:t>D7</w:t>
-            </w:r>
-          </w:p>
-        </w:tc>
-        <w:tc>
-          <w:tcPr>
-            <w:tcW w:w="1699" w:type="dxa"/>
-          </w:tcPr>
-          <w:p>
-            <w:pPr>
-              <w:jc w:val="center"/>
-            </w:pPr>
-            <w:r>
-              <w:t>13</w:t>
-            </w:r>
-          </w:p>
-        </w:tc>
-        <w:tc>
-          <w:tcPr>
-            <w:tcW w:w="1699" w:type="dxa"/>
-          </w:tcPr>
-          <w:p>
-            <w:pPr>
-              <w:jc w:val="center"/>
-            </w:pPr>
-            <w:r>
-              <w:t>VERMELHA</w:t>
-            </w:r>
-          </w:p>
-        </w:tc>
-        <w:tc>
-          <w:tcPr>
-            <w:tcW w:w="1699" w:type="dxa"/>
-          </w:tcPr>
-          <w:p>
-            <w:pPr>
-              <w:jc w:val="center"/>
-            </w:pPr>
-          </w:p>
-        </w:tc>
-      </w:tr>
-      <w:tr>
-        <w:tc>
-          <w:tcPr>
-            <w:tcW w:w="1698" w:type="dxa"/>
-          </w:tcPr>
-          <w:p>
-            <w:pPr>
-              <w:jc w:val="center"/>
-            </w:pPr>
-            <w:r>
-              <w:t>MISO</w:t>
-            </w:r>
-          </w:p>
-        </w:tc>
-        <w:tc>
-          <w:tcPr>
-            <w:tcW w:w="1699" w:type="dxa"/>
-          </w:tcPr>
-          <w:p>
-            <w:pPr>
-              <w:jc w:val="center"/>
-            </w:pPr>
-            <w:r>
-              <w:t>D8</w:t>
-            </w:r>
-          </w:p>
-        </w:tc>
-        <w:tc>
-          <w:tcPr>
-            <w:tcW w:w="1699" w:type="dxa"/>
-          </w:tcPr>
-          <w:p>
-            <w:pPr>
-              <w:jc w:val="center"/>
-            </w:pPr>
-            <w:r>
-              <w:t>15</w:t>
-            </w:r>
-          </w:p>
-        </w:tc>
-        <w:tc>
-          <w:tcPr>
-            <w:tcW w:w="1699" w:type="dxa"/>
-          </w:tcPr>
-          <w:p>
-            <w:pPr>
-              <w:jc w:val="center"/>
-            </w:pPr>
-            <w:r>
-              <w:t>VERMELHA</w:t>
-            </w:r>
-          </w:p>
-        </w:tc>
-        <w:tc>
-          <w:tcPr>
-            <w:tcW w:w="1699" w:type="dxa"/>
-          </w:tcPr>
-          <w:p>
-            <w:pPr>
-              <w:jc w:val="center"/>
-            </w:pPr>
-          </w:p>
-        </w:tc>
-      </w:tr>
-      <w:tr>
-        <w:tc>
-          <w:tcPr>
-            <w:tcW w:w="1698" w:type="dxa"/>
-          </w:tcPr>
-          <w:p>
-            <w:pPr>
-              <w:jc w:val="center"/>
-            </w:pPr>
-            <w:r>
-              <w:t>VNG</w:t>
-            </w:r>
-          </w:p>
-        </w:tc>
-        <w:tc>
-          <w:tcPr>
-            <w:tcW w:w="1699" w:type="dxa"/>
-          </w:tcPr>
-          <w:p>
-            <w:pPr>
-              <w:jc w:val="center"/>
-            </w:pPr>
-            <w:r>
-              <w:t>GND</w:t>
-            </w:r>
-          </w:p>
-        </w:tc>
-        <w:tc>
-          <w:tcPr>
-            <w:tcW w:w="1699" w:type="dxa"/>
-          </w:tcPr>
-          <w:p>
-            <w:pPr>
-              <w:jc w:val="center"/>
-            </w:pPr>
-            <w:r>
-              <w:t>GND</w:t>
-            </w:r>
-          </w:p>
-        </w:tc>
-        <w:tc>
-          <w:tcPr>
-            <w:tcW w:w="1699" w:type="dxa"/>
-          </w:tcPr>
-          <w:p>
-            <w:pPr>
-              <w:jc w:val="center"/>
-            </w:pPr>
-            <w:r>
-              <w:t>PRETA</w:t>
-            </w:r>
-          </w:p>
-        </w:tc>
-        <w:tc>
-          <w:tcPr>
-            <w:tcW w:w="1699" w:type="dxa"/>
-          </w:tcPr>
-          <w:p>
-            <w:pPr>
-              <w:jc w:val="center"/>
-            </w:pPr>
-            <w:r>
-              <w:t>TERRA</w:t>
-            </w:r>
-          </w:p>
-        </w:tc>
-      </w:tr>
-      <w:tr>
-        <w:tc>
-          <w:tcPr>
-            <w:tcW w:w="1698" w:type="dxa"/>
-          </w:tcPr>
-          <w:p>
-            <w:pPr>
-              <w:jc w:val="center"/>
-            </w:pPr>
-            <w:r>
-              <w:t>3.3V</w:t>
-            </w:r>
-          </w:p>
-        </w:tc>
-        <w:tc>
-          <w:tcPr>
-            <w:tcW w:w="1699" w:type="dxa"/>
-          </w:tcPr>
-          <w:p>
-            <w:pPr>
-              <w:jc w:val="center"/>
-            </w:pPr>
-            <w:r>
-              <w:t>3V3</w:t>
-            </w:r>
-          </w:p>
-        </w:tc>
-        <w:tc>
-          <w:tcPr>
-            <w:tcW w:w="1699" w:type="dxa"/>
-          </w:tcPr>
-          <w:p>
-            <w:pPr>
-              <w:jc w:val="center"/>
-            </w:pPr>
-            <w:r>
-              <w:t>3,3V</w:t>
-            </w:r>
-          </w:p>
-        </w:tc>
-        <w:tc>
-          <w:tcPr>
-            <w:tcW w:w="1699" w:type="dxa"/>
-          </w:tcPr>
-          <w:p>
-            <w:pPr>
-              <w:jc w:val="center"/>
-            </w:pPr>
-            <w:r>
-              <w:t>VERMELHA</w:t>
-            </w:r>
-          </w:p>
-        </w:tc>
-        <w:tc>
-          <w:tcPr>
-            <w:tcW w:w="1699" w:type="dxa"/>
-          </w:tcPr>
-          <w:p>
-            <w:pPr>
-              <w:jc w:val="center"/>
-            </w:pPr>
-            <w:r>
-              <w:t>FORÇA</w:t>
-            </w:r>
-          </w:p>
-        </w:tc>
-      </w:tr>
-    </w:tbl>
-    <w:p>
-      <w:pPr>
-        <w:jc w:val="center"/>
-      </w:pPr>
-    </w:p>
-    <w:p>
-      <w:pPr>
-        <w:jc w:val="center"/>
-      </w:pPr>
-    </w:p>
-    <w:p>
-      <w:pPr>
-        <w:jc w:val="center"/>
-      </w:pPr>
-    </w:p>
-    <w:p>
-      <w:pPr>
-        <w:jc w:val="center"/>
-      </w:pPr>
-    </w:p>
-    <w:p>
-      <w:pPr>
-        <w:jc w:val="center"/>
-      </w:pPr>
-    </w:p>
-    <w:p>
-      <w:pPr>
-        <w:jc w:val="center"/>
-      </w:pPr>
-    </w:p>
-    <w:p>
-      <w:pPr>
-        <w:jc w:val="center"/>
-      </w:pPr>
-    </w:p>
-    <w:p>
-      <w:pPr>
-        <w:jc w:val="center"/>
-      </w:pPr>
-    </w:p>
-    <w:p>
-      <w:pPr>
-        <w:jc w:val="center"/>
-      </w:pPr>
-    </w:p>
-    <w:p>
-      <w:pPr>
-        <w:jc w:val="center"/>
-      </w:pPr>
-    </w:p>
-    <w:p>
-      <w:pPr>
-        <w:jc w:val="center"/>
-      </w:pPr>
-    </w:p>
-    <w:p>
-      <w:pPr>
-        <w:jc w:val="center"/>
-      </w:pPr>
-    </w:p>
-    <w:p>
-      <w:pPr>
-        <w:jc w:val="center"/>
-      </w:pPr>
-    </w:p>
-    <w:p>
-      <w:pPr>
-        <w:jc w:val="center"/>
-      </w:pPr>
       <w:r>
         <w:rPr>
           <w:noProof/>
@@ -3807,34 +3053,34 @@
         <mc:AlternateContent>
           <mc:Choice Requires="wps">
             <w:drawing>
-              <wp:anchor distT="0" distB="0" distL="114300" distR="114300" simplePos="0" relativeHeight="251719168" behindDoc="0" locked="0" layoutInCell="1" allowOverlap="1" wp14:anchorId="39DE74CF" wp14:editId="26340B0F">
+              <wp:anchor distT="0" distB="0" distL="114300" distR="114300" simplePos="0" relativeHeight="251687424" behindDoc="0" locked="0" layoutInCell="1" allowOverlap="1" wp14:anchorId="3FB1FBA0" wp14:editId="2A0EF494">
                 <wp:simplePos x="0" y="0"/>
-                <wp:positionH relativeFrom="column">
-                  <wp:posOffset>2691765</wp:posOffset>
+                <wp:positionH relativeFrom="margin">
+                  <wp:posOffset>1710519</wp:posOffset>
                 </wp:positionH>
                 <wp:positionV relativeFrom="paragraph">
-                  <wp:posOffset>81914</wp:posOffset>
+                  <wp:posOffset>103960</wp:posOffset>
                 </wp:positionV>
-                <wp:extent cx="400050" cy="1762125"/>
-                <wp:effectExtent l="19050" t="19050" r="19050" b="9525"/>
+                <wp:extent cx="3927475" cy="1478195"/>
+                <wp:effectExtent l="0" t="0" r="34925" b="27305"/>
                 <wp:wrapNone/>
-                <wp:docPr id="30" name="Straight Connector 30"/>
+                <wp:docPr id="16" name="Straight Connector 16"/>
                 <wp:cNvGraphicFramePr/>
                 <a:graphic xmlns:a="http://schemas.openxmlformats.org/drawingml/2006/main">
                   <a:graphicData uri="http://schemas.microsoft.com/office/word/2010/wordprocessingShape">
                     <wps:wsp>
                       <wps:cNvCnPr/>
                       <wps:spPr>
-                        <a:xfrm flipH="1" flipV="1">
+                        <a:xfrm flipV="1">
                           <a:off x="0" y="0"/>
-                          <a:ext cx="400050" cy="1762125"/>
+                          <a:ext cx="3927475" cy="1478195"/>
                         </a:xfrm>
                         <a:prstGeom prst="line">
                           <a:avLst/>
                         </a:prstGeom>
-                        <a:ln w="38100">
+                        <a:ln w="25400">
                           <a:solidFill>
-                            <a:srgbClr val="C00000"/>
+                            <a:srgbClr val="FF0000"/>
                           </a:solidFill>
                         </a:ln>
                       </wps:spPr>
@@ -3867,13 +3113,717 @@
           </mc:Choice>
           <mc:Fallback>
             <w:pict>
-              <v:line w14:anchorId="30024E78" id="Straight Connector 30" o:spid="_x0000_s1026" style="position:absolute;flip:x y;z-index:251719168;visibility:visible;mso-wrap-style:square;mso-width-percent:0;mso-height-percent:0;mso-wrap-distance-left:9pt;mso-wrap-distance-top:0;mso-wrap-distance-right:9pt;mso-wrap-distance-bottom:0;mso-position-horizontal:absolute;mso-position-horizontal-relative:text;mso-position-vertical:absolute;mso-position-vertical-relative:text;mso-width-percent:0;mso-height-percent:0;mso-width-relative:margin;mso-height-relative:margin" from="211.95pt,6.45pt" to="243.45pt,145.2pt" o:gfxdata="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" strokecolor="#c00000" strokeweight="3pt">
+              <v:line w14:anchorId="323F9891" id="Straight Connector 16" o:spid="_x0000_s1026" style="position:absolute;flip:y;z-index:251687424;visibility:visible;mso-wrap-style:square;mso-width-percent:0;mso-height-percent:0;mso-wrap-distance-left:9pt;mso-wrap-distance-top:0;mso-wrap-distance-right:9pt;mso-wrap-distance-bottom:0;mso-position-horizontal:absolute;mso-position-horizontal-relative:margin;mso-position-vertical:absolute;mso-position-vertical-relative:text;mso-width-percent:0;mso-height-percent:0;mso-width-relative:margin;mso-height-relative:margin" from="134.7pt,8.2pt" to="443.95pt,124.6pt" o:gfxdata="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" strokecolor="red" strokeweight="2pt">
                 <v:stroke joinstyle="miter"/>
+                <w10:wrap anchorx="margin"/>
               </v:line>
             </w:pict>
           </mc:Fallback>
         </mc:AlternateContent>
       </w:r>
+    </w:p>
+    <w:p>
+      <w:pPr>
+        <w:jc w:val="center"/>
+      </w:pPr>
+    </w:p>
+    <w:p>
+      <w:pPr>
+        <w:jc w:val="center"/>
+      </w:pPr>
+    </w:p>
+    <w:p>
+      <w:pPr>
+        <w:jc w:val="center"/>
+      </w:pPr>
+    </w:p>
+    <w:p>
+      <w:pPr>
+        <w:jc w:val="center"/>
+      </w:pPr>
+    </w:p>
+    <w:p>
+      <w:pPr>
+        <w:jc w:val="center"/>
+      </w:pPr>
+      <w:r>
+        <w:lastRenderedPageBreak/>
+        <w:t>ESQUEMA DE LIGAÇÃO DO LEITOR RFID RC522</w:t>
+      </w:r>
+    </w:p>
+    <w:p>
+      <w:pPr>
+        <w:jc w:val="center"/>
+      </w:pPr>
+      <w:r>
+        <w:pict>
+          <v:shape id="_x0000_i1025" type="#_x0000_t75" style="width:424.5pt;height:424.5pt">
+            <v:imagedata r:id="rId8" o:title="IOT-RC522_con"/>
+          </v:shape>
+        </w:pict>
+      </w:r>
+    </w:p>
+    <w:p>
+      <w:pPr>
+        <w:jc w:val="center"/>
+      </w:pPr>
+    </w:p>
+    <w:tbl>
+      <w:tblPr>
+        <w:tblStyle w:val="Tabelacomgrade"/>
+        <w:tblW w:w="0" w:type="auto"/>
+        <w:tblLook w:val="04A0" w:firstRow="1" w:lastRow="0" w:firstColumn="1" w:lastColumn="0" w:noHBand="0" w:noVBand="1"/>
+      </w:tblPr>
+      <w:tblGrid>
+        <w:gridCol w:w="1698"/>
+        <w:gridCol w:w="1699"/>
+        <w:gridCol w:w="1699"/>
+        <w:gridCol w:w="1699"/>
+        <w:gridCol w:w="1699"/>
+      </w:tblGrid>
+      <w:tr>
+        <w:tc>
+          <w:tcPr>
+            <w:tcW w:w="1698" w:type="dxa"/>
+          </w:tcPr>
+          <w:p>
+            <w:pPr>
+              <w:jc w:val="center"/>
+            </w:pPr>
+            <w:r>
+              <w:t>PORTA RC522</w:t>
+            </w:r>
+          </w:p>
+        </w:tc>
+        <w:tc>
+          <w:tcPr>
+            <w:tcW w:w="1699" w:type="dxa"/>
+          </w:tcPr>
+          <w:p>
+            <w:pPr>
+              <w:jc w:val="center"/>
+            </w:pPr>
+            <w:r>
+              <w:t>PORTA NODEMCU</w:t>
+            </w:r>
+          </w:p>
+        </w:tc>
+        <w:tc>
+          <w:tcPr>
+            <w:tcW w:w="1699" w:type="dxa"/>
+          </w:tcPr>
+          <w:p>
+            <w:pPr>
+              <w:jc w:val="center"/>
+            </w:pPr>
+            <w:r>
+              <w:t>PORTA GPIO</w:t>
+            </w:r>
+          </w:p>
+        </w:tc>
+        <w:tc>
+          <w:tcPr>
+            <w:tcW w:w="1699" w:type="dxa"/>
+          </w:tcPr>
+          <w:p>
+            <w:pPr>
+              <w:jc w:val="center"/>
+            </w:pPr>
+            <w:r>
+              <w:t>COR LINHA</w:t>
+            </w:r>
+          </w:p>
+        </w:tc>
+        <w:tc>
+          <w:tcPr>
+            <w:tcW w:w="1699" w:type="dxa"/>
+          </w:tcPr>
+          <w:p>
+            <w:pPr>
+              <w:jc w:val="center"/>
+            </w:pPr>
+            <w:r>
+              <w:t>OBS</w:t>
+            </w:r>
+          </w:p>
+        </w:tc>
+      </w:tr>
+      <w:tr>
+        <w:tc>
+          <w:tcPr>
+            <w:tcW w:w="1698" w:type="dxa"/>
+          </w:tcPr>
+          <w:p>
+            <w:pPr>
+              <w:jc w:val="center"/>
+            </w:pPr>
+            <w:r>
+              <w:t>SDA</w:t>
+            </w:r>
+          </w:p>
+        </w:tc>
+        <w:tc>
+          <w:tcPr>
+            <w:tcW w:w="1699" w:type="dxa"/>
+          </w:tcPr>
+          <w:p>
+            <w:pPr>
+              <w:jc w:val="center"/>
+            </w:pPr>
+            <w:r>
+              <w:t>~D2</w:t>
+            </w:r>
+          </w:p>
+        </w:tc>
+        <w:tc>
+          <w:tcPr>
+            <w:tcW w:w="1699" w:type="dxa"/>
+          </w:tcPr>
+          <w:p>
+            <w:pPr>
+              <w:jc w:val="center"/>
+            </w:pPr>
+            <w:r>
+              <w:t>04</w:t>
+            </w:r>
+          </w:p>
+        </w:tc>
+        <w:tc>
+          <w:tcPr>
+            <w:tcW w:w="1699" w:type="dxa"/>
+          </w:tcPr>
+          <w:p>
+            <w:pPr>
+              <w:jc w:val="center"/>
+            </w:pPr>
+            <w:r>
+              <w:t>VERMELHA</w:t>
+            </w:r>
+          </w:p>
+        </w:tc>
+        <w:tc>
+          <w:tcPr>
+            <w:tcW w:w="1699" w:type="dxa"/>
+          </w:tcPr>
+          <w:p>
+            <w:pPr>
+              <w:jc w:val="center"/>
+            </w:pPr>
+            <w:r>
+              <w:t>PIN NO CODIGO</w:t>
+            </w:r>
+            <w:r>
+              <w:t xml:space="preserve"> </w:t>
+            </w:r>
+          </w:p>
+        </w:tc>
+      </w:tr>
+      <w:tr>
+        <w:tc>
+          <w:tcPr>
+            <w:tcW w:w="1698" w:type="dxa"/>
+          </w:tcPr>
+          <w:p>
+            <w:pPr>
+              <w:jc w:val="center"/>
+            </w:pPr>
+            <w:r>
+              <w:t>RST</w:t>
+            </w:r>
+          </w:p>
+        </w:tc>
+        <w:tc>
+          <w:tcPr>
+            <w:tcW w:w="1699" w:type="dxa"/>
+          </w:tcPr>
+          <w:p>
+            <w:pPr>
+              <w:jc w:val="center"/>
+            </w:pPr>
+            <w:r>
+              <w:t>~D1</w:t>
+            </w:r>
+          </w:p>
+        </w:tc>
+        <w:tc>
+          <w:tcPr>
+            <w:tcW w:w="1699" w:type="dxa"/>
+          </w:tcPr>
+          <w:p>
+            <w:pPr>
+              <w:jc w:val="center"/>
+            </w:pPr>
+            <w:r>
+              <w:t>05</w:t>
+            </w:r>
+          </w:p>
+        </w:tc>
+        <w:tc>
+          <w:tcPr>
+            <w:tcW w:w="1699" w:type="dxa"/>
+          </w:tcPr>
+          <w:p>
+            <w:pPr>
+              <w:jc w:val="center"/>
+            </w:pPr>
+            <w:r>
+              <w:t>VERMELHA</w:t>
+            </w:r>
+          </w:p>
+        </w:tc>
+        <w:tc>
+          <w:tcPr>
+            <w:tcW w:w="1699" w:type="dxa"/>
+          </w:tcPr>
+          <w:p>
+            <w:pPr>
+              <w:jc w:val="center"/>
+            </w:pPr>
+            <w:r>
+              <w:t>PIN NO CODIGO</w:t>
+            </w:r>
+          </w:p>
+        </w:tc>
+      </w:tr>
+      <w:tr>
+        <w:tc>
+          <w:tcPr>
+            <w:tcW w:w="1698" w:type="dxa"/>
+          </w:tcPr>
+          <w:p>
+            <w:pPr>
+              <w:jc w:val="center"/>
+            </w:pPr>
+            <w:r>
+              <w:t>SCK</w:t>
+            </w:r>
+          </w:p>
+        </w:tc>
+        <w:tc>
+          <w:tcPr>
+            <w:tcW w:w="1699" w:type="dxa"/>
+          </w:tcPr>
+          <w:p>
+            <w:pPr>
+              <w:jc w:val="center"/>
+            </w:pPr>
+            <w:r>
+              <w:t>~</w:t>
+            </w:r>
+            <w:r>
+              <w:t>D</w:t>
+            </w:r>
+            <w:r>
+              <w:t>5</w:t>
+            </w:r>
+          </w:p>
+        </w:tc>
+        <w:tc>
+          <w:tcPr>
+            <w:tcW w:w="1699" w:type="dxa"/>
+          </w:tcPr>
+          <w:p>
+            <w:pPr>
+              <w:jc w:val="center"/>
+            </w:pPr>
+            <w:r>
+              <w:t>1</w:t>
+            </w:r>
+            <w:r>
+              <w:t>4</w:t>
+            </w:r>
+          </w:p>
+        </w:tc>
+        <w:tc>
+          <w:tcPr>
+            <w:tcW w:w="1699" w:type="dxa"/>
+          </w:tcPr>
+          <w:p>
+            <w:pPr>
+              <w:jc w:val="center"/>
+            </w:pPr>
+            <w:r>
+              <w:t>VERMELHA</w:t>
+            </w:r>
+          </w:p>
+        </w:tc>
+        <w:tc>
+          <w:tcPr>
+            <w:tcW w:w="1699" w:type="dxa"/>
+          </w:tcPr>
+          <w:p>
+            <w:pPr>
+              <w:jc w:val="center"/>
+            </w:pPr>
+          </w:p>
+        </w:tc>
+      </w:tr>
+      <w:tr>
+        <w:tc>
+          <w:tcPr>
+            <w:tcW w:w="1698" w:type="dxa"/>
+          </w:tcPr>
+          <w:p>
+            <w:pPr>
+              <w:jc w:val="center"/>
+            </w:pPr>
+            <w:r>
+              <w:t>MOSI</w:t>
+            </w:r>
+          </w:p>
+        </w:tc>
+        <w:tc>
+          <w:tcPr>
+            <w:tcW w:w="1699" w:type="dxa"/>
+          </w:tcPr>
+          <w:p>
+            <w:pPr>
+              <w:jc w:val="center"/>
+            </w:pPr>
+            <w:r>
+              <w:t>~</w:t>
+            </w:r>
+            <w:r>
+              <w:t>D</w:t>
+            </w:r>
+            <w:r>
+              <w:t>6</w:t>
+            </w:r>
+          </w:p>
+        </w:tc>
+        <w:tc>
+          <w:tcPr>
+            <w:tcW w:w="1699" w:type="dxa"/>
+          </w:tcPr>
+          <w:p>
+            <w:pPr>
+              <w:jc w:val="center"/>
+            </w:pPr>
+            <w:r>
+              <w:t>1</w:t>
+            </w:r>
+            <w:r>
+              <w:t>2</w:t>
+            </w:r>
+          </w:p>
+        </w:tc>
+        <w:tc>
+          <w:tcPr>
+            <w:tcW w:w="1699" w:type="dxa"/>
+          </w:tcPr>
+          <w:p>
+            <w:pPr>
+              <w:jc w:val="center"/>
+            </w:pPr>
+            <w:r>
+              <w:t>VERMELHA</w:t>
+            </w:r>
+          </w:p>
+        </w:tc>
+        <w:tc>
+          <w:tcPr>
+            <w:tcW w:w="1699" w:type="dxa"/>
+          </w:tcPr>
+          <w:p>
+            <w:pPr>
+              <w:jc w:val="center"/>
+            </w:pPr>
+          </w:p>
+        </w:tc>
+      </w:tr>
+      <w:tr>
+        <w:tc>
+          <w:tcPr>
+            <w:tcW w:w="1698" w:type="dxa"/>
+          </w:tcPr>
+          <w:p>
+            <w:pPr>
+              <w:jc w:val="center"/>
+            </w:pPr>
+            <w:r>
+              <w:t>MISO</w:t>
+            </w:r>
+          </w:p>
+        </w:tc>
+        <w:tc>
+          <w:tcPr>
+            <w:tcW w:w="1699" w:type="dxa"/>
+          </w:tcPr>
+          <w:p>
+            <w:pPr>
+              <w:jc w:val="center"/>
+            </w:pPr>
+            <w:r>
+              <w:t>~D7</w:t>
+            </w:r>
+          </w:p>
+        </w:tc>
+        <w:tc>
+          <w:tcPr>
+            <w:tcW w:w="1699" w:type="dxa"/>
+          </w:tcPr>
+          <w:p>
+            <w:pPr>
+              <w:jc w:val="center"/>
+            </w:pPr>
+            <w:r>
+              <w:t>13</w:t>
+            </w:r>
+          </w:p>
+        </w:tc>
+        <w:tc>
+          <w:tcPr>
+            <w:tcW w:w="1699" w:type="dxa"/>
+          </w:tcPr>
+          <w:p>
+            <w:pPr>
+              <w:jc w:val="center"/>
+            </w:pPr>
+            <w:r>
+              <w:t>VERMELHA</w:t>
+            </w:r>
+          </w:p>
+        </w:tc>
+        <w:tc>
+          <w:tcPr>
+            <w:tcW w:w="1699" w:type="dxa"/>
+          </w:tcPr>
+          <w:p>
+            <w:pPr>
+              <w:jc w:val="center"/>
+            </w:pPr>
+          </w:p>
+        </w:tc>
+      </w:tr>
+      <w:tr>
+        <w:tc>
+          <w:tcPr>
+            <w:tcW w:w="1698" w:type="dxa"/>
+          </w:tcPr>
+          <w:p>
+            <w:pPr>
+              <w:jc w:val="center"/>
+            </w:pPr>
+            <w:r>
+              <w:t>VNG</w:t>
+            </w:r>
+          </w:p>
+        </w:tc>
+        <w:tc>
+          <w:tcPr>
+            <w:tcW w:w="1699" w:type="dxa"/>
+          </w:tcPr>
+          <w:p>
+            <w:pPr>
+              <w:jc w:val="center"/>
+            </w:pPr>
+            <w:r>
+              <w:t>GND</w:t>
+            </w:r>
+          </w:p>
+        </w:tc>
+        <w:tc>
+          <w:tcPr>
+            <w:tcW w:w="1699" w:type="dxa"/>
+          </w:tcPr>
+          <w:p>
+            <w:pPr>
+              <w:jc w:val="center"/>
+            </w:pPr>
+            <w:r>
+              <w:t>GND</w:t>
+            </w:r>
+          </w:p>
+        </w:tc>
+        <w:tc>
+          <w:tcPr>
+            <w:tcW w:w="1699" w:type="dxa"/>
+          </w:tcPr>
+          <w:p>
+            <w:pPr>
+              <w:jc w:val="center"/>
+            </w:pPr>
+            <w:r>
+              <w:t>PRETA</w:t>
+            </w:r>
+          </w:p>
+        </w:tc>
+        <w:tc>
+          <w:tcPr>
+            <w:tcW w:w="1699" w:type="dxa"/>
+          </w:tcPr>
+          <w:p>
+            <w:pPr>
+              <w:jc w:val="center"/>
+            </w:pPr>
+            <w:r>
+              <w:t>TERRA</w:t>
+            </w:r>
+          </w:p>
+        </w:tc>
+      </w:tr>
+      <w:tr>
+        <w:tc>
+          <w:tcPr>
+            <w:tcW w:w="1698" w:type="dxa"/>
+          </w:tcPr>
+          <w:p>
+            <w:pPr>
+              <w:jc w:val="center"/>
+            </w:pPr>
+            <w:r>
+              <w:t>3.3V</w:t>
+            </w:r>
+          </w:p>
+        </w:tc>
+        <w:tc>
+          <w:tcPr>
+            <w:tcW w:w="1699" w:type="dxa"/>
+          </w:tcPr>
+          <w:p>
+            <w:pPr>
+              <w:jc w:val="center"/>
+            </w:pPr>
+            <w:r>
+              <w:t>3V3</w:t>
+            </w:r>
+          </w:p>
+        </w:tc>
+        <w:tc>
+          <w:tcPr>
+            <w:tcW w:w="1699" w:type="dxa"/>
+          </w:tcPr>
+          <w:p>
+            <w:pPr>
+              <w:jc w:val="center"/>
+            </w:pPr>
+            <w:r>
+              <w:t>3,3V</w:t>
+            </w:r>
+          </w:p>
+        </w:tc>
+        <w:tc>
+          <w:tcPr>
+            <w:tcW w:w="1699" w:type="dxa"/>
+          </w:tcPr>
+          <w:p>
+            <w:pPr>
+              <w:jc w:val="center"/>
+            </w:pPr>
+            <w:r>
+              <w:t>VERMELHA</w:t>
+            </w:r>
+          </w:p>
+        </w:tc>
+        <w:tc>
+          <w:tcPr>
+            <w:tcW w:w="1699" w:type="dxa"/>
+          </w:tcPr>
+          <w:p>
+            <w:pPr>
+              <w:jc w:val="center"/>
+            </w:pPr>
+            <w:r>
+              <w:t>FORÇA</w:t>
+            </w:r>
+          </w:p>
+        </w:tc>
+      </w:tr>
+    </w:tbl>
+    <w:p>
+      <w:pPr>
+        <w:jc w:val="center"/>
+      </w:pPr>
+    </w:p>
+    <w:p>
+      <w:pPr>
+        <w:jc w:val="center"/>
+      </w:pPr>
+    </w:p>
+    <w:p>
+      <w:pPr>
+        <w:jc w:val="center"/>
+      </w:pPr>
+    </w:p>
+    <w:p>
+      <w:pPr>
+        <w:jc w:val="center"/>
+      </w:pPr>
+    </w:p>
+    <w:p>
+      <w:pPr>
+        <w:jc w:val="center"/>
+      </w:pPr>
+    </w:p>
+    <w:p>
+      <w:pPr>
+        <w:jc w:val="center"/>
+      </w:pPr>
+    </w:p>
+    <w:p>
+      <w:pPr>
+        <w:jc w:val="center"/>
+      </w:pPr>
+    </w:p>
+    <w:p>
+      <w:pPr>
+        <w:jc w:val="center"/>
+      </w:pPr>
+    </w:p>
+    <w:p>
+      <w:pPr>
+        <w:jc w:val="center"/>
+      </w:pPr>
+    </w:p>
+    <w:p>
+      <w:pPr>
+        <w:jc w:val="center"/>
+      </w:pPr>
+    </w:p>
+    <w:p>
+      <w:pPr>
+        <w:jc w:val="center"/>
+      </w:pPr>
+    </w:p>
+    <w:p>
+      <w:pPr>
+        <w:jc w:val="center"/>
+      </w:pPr>
+    </w:p>
+    <w:p>
+      <w:pPr>
+        <w:jc w:val="center"/>
+      </w:pPr>
+    </w:p>
+    <w:p>
+      <w:pPr>
+        <w:jc w:val="center"/>
+      </w:pPr>
+      <w:r>
+        <w:rPr>
+          <w:noProof/>
+        </w:rPr>
+        <w:pict>
+          <v:shape id="_x0000_s1031" type="#_x0000_t75" style="position:absolute;left:0;text-align:left;margin-left:-64.8pt;margin-top:21.3pt;width:347.85pt;height:293.25pt;z-index:-251610624;mso-position-horizontal-relative:text;mso-position-vertical-relative:text">
+            <v:imagedata r:id="rId7" o:title="nodemcu_pins_limpo"/>
+          </v:shape>
+        </w:pict>
+      </w:r>
+    </w:p>
+    <w:p>
+      <w:pPr>
+        <w:jc w:val="center"/>
+      </w:pPr>
+    </w:p>
+    <w:p>
+      <w:pPr>
+        <w:jc w:val="center"/>
+      </w:pPr>
+    </w:p>
+    <w:p>
+      <w:pPr>
+        <w:jc w:val="center"/>
+      </w:pPr>
       <w:r>
         <w:rPr>
           <w:noProof/>
@@ -3882,34 +3832,34 @@
         <mc:AlternateContent>
           <mc:Choice Requires="wps">
             <w:drawing>
-              <wp:anchor distT="0" distB="0" distL="114300" distR="114300" simplePos="0" relativeHeight="251717120" behindDoc="0" locked="0" layoutInCell="1" allowOverlap="1" wp14:anchorId="3598FA78" wp14:editId="48CD9407">
+              <wp:anchor distT="0" distB="0" distL="114300" distR="114300" simplePos="0" relativeHeight="251727360" behindDoc="0" locked="0" layoutInCell="1" allowOverlap="1" wp14:anchorId="2D114D08" wp14:editId="0BC4FD95">
                 <wp:simplePos x="0" y="0"/>
                 <wp:positionH relativeFrom="column">
-                  <wp:posOffset>-260986</wp:posOffset>
+                  <wp:posOffset>1970140</wp:posOffset>
                 </wp:positionH>
                 <wp:positionV relativeFrom="paragraph">
-                  <wp:posOffset>81916</wp:posOffset>
+                  <wp:posOffset>121646</wp:posOffset>
                 </wp:positionV>
-                <wp:extent cx="2962275" cy="38100"/>
-                <wp:effectExtent l="19050" t="19050" r="9525" b="19050"/>
+                <wp:extent cx="1110018" cy="1712794"/>
+                <wp:effectExtent l="19050" t="19050" r="33020" b="20955"/>
                 <wp:wrapNone/>
-                <wp:docPr id="29" name="Straight Connector 29"/>
+                <wp:docPr id="34" name="Straight Connector 34"/>
                 <wp:cNvGraphicFramePr/>
                 <a:graphic xmlns:a="http://schemas.openxmlformats.org/drawingml/2006/main">
                   <a:graphicData uri="http://schemas.microsoft.com/office/word/2010/wordprocessingShape">
                     <wps:wsp>
                       <wps:cNvCnPr/>
                       <wps:spPr>
-                        <a:xfrm flipH="1">
+                        <a:xfrm flipH="1" flipV="1">
                           <a:off x="0" y="0"/>
-                          <a:ext cx="2962275" cy="38100"/>
+                          <a:ext cx="1110018" cy="1712794"/>
                         </a:xfrm>
                         <a:prstGeom prst="line">
                           <a:avLst/>
                         </a:prstGeom>
                         <a:ln w="38100">
                           <a:solidFill>
-                            <a:srgbClr val="C00000"/>
+                            <a:srgbClr val="FF0000"/>
                           </a:solidFill>
                         </a:ln>
                       </wps:spPr>
@@ -3942,13 +3892,18 @@
           </mc:Choice>
           <mc:Fallback>
             <w:pict>
-              <v:line w14:anchorId="626A92E0" id="Straight Connector 29" o:spid="_x0000_s1026" style="position:absolute;flip:x;z-index:251717120;visibility:visible;mso-wrap-style:square;mso-width-percent:0;mso-height-percent:0;mso-wrap-distance-left:9pt;mso-wrap-distance-top:0;mso-wrap-distance-right:9pt;mso-wrap-distance-bottom:0;mso-position-horizontal:absolute;mso-position-horizontal-relative:text;mso-position-vertical:absolute;mso-position-vertical-relative:text;mso-width-percent:0;mso-height-percent:0;mso-width-relative:margin;mso-height-relative:margin" from="-20.55pt,6.45pt" to="212.7pt,9.45pt" o:gfxdata="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" strokecolor="#c00000" strokeweight="3pt">
+              <v:line w14:anchorId="0DA28A6C" id="Straight Connector 34" o:spid="_x0000_s1026" style="position:absolute;flip:x y;z-index:251727360;visibility:visible;mso-wrap-style:square;mso-width-percent:0;mso-height-percent:0;mso-wrap-distance-left:9pt;mso-wrap-distance-top:0;mso-wrap-distance-right:9pt;mso-wrap-distance-bottom:0;mso-position-horizontal:absolute;mso-position-horizontal-relative:text;mso-position-vertical:absolute;mso-position-vertical-relative:text;mso-width-percent:0;mso-height-percent:0;mso-width-relative:margin;mso-height-relative:margin" from="155.15pt,9.6pt" to="242.55pt,144.45pt" o:gfxdata="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" strokecolor="red" strokeweight="3pt">
                 <v:stroke joinstyle="miter"/>
               </v:line>
             </w:pict>
           </mc:Fallback>
         </mc:AlternateContent>
       </w:r>
+    </w:p>
+    <w:p>
+      <w:pPr>
+        <w:jc w:val="center"/>
+      </w:pPr>
       <w:r>
         <w:rPr>
           <w:noProof/>
@@ -3957,27 +3912,27 @@
         <mc:AlternateContent>
           <mc:Choice Requires="wps">
             <w:drawing>
-              <wp:anchor distT="0" distB="0" distL="114300" distR="114300" simplePos="0" relativeHeight="251715072" behindDoc="0" locked="0" layoutInCell="1" allowOverlap="1" wp14:anchorId="11B4A07F" wp14:editId="597DD458">
+              <wp:anchor distT="0" distB="0" distL="114300" distR="114300" simplePos="0" relativeHeight="251719168" behindDoc="0" locked="0" layoutInCell="1" allowOverlap="1" wp14:anchorId="46726A3B" wp14:editId="2E62256A">
                 <wp:simplePos x="0" y="0"/>
                 <wp:positionH relativeFrom="column">
-                  <wp:posOffset>-241935</wp:posOffset>
+                  <wp:posOffset>1963316</wp:posOffset>
                 </wp:positionH>
                 <wp:positionV relativeFrom="paragraph">
-                  <wp:posOffset>129540</wp:posOffset>
+                  <wp:posOffset>13315</wp:posOffset>
                 </wp:positionV>
-                <wp:extent cx="19050" cy="1238250"/>
-                <wp:effectExtent l="19050" t="19050" r="19050" b="19050"/>
+                <wp:extent cx="1130205" cy="690776"/>
+                <wp:effectExtent l="19050" t="19050" r="13335" b="33655"/>
                 <wp:wrapNone/>
-                <wp:docPr id="28" name="Straight Connector 28"/>
+                <wp:docPr id="30" name="Straight Connector 30"/>
                 <wp:cNvGraphicFramePr/>
                 <a:graphic xmlns:a="http://schemas.openxmlformats.org/drawingml/2006/main">
                   <a:graphicData uri="http://schemas.microsoft.com/office/word/2010/wordprocessingShape">
                     <wps:wsp>
                       <wps:cNvCnPr/>
                       <wps:spPr>
-                        <a:xfrm>
+                        <a:xfrm flipH="1" flipV="1">
                           <a:off x="0" y="0"/>
-                          <a:ext cx="19050" cy="1238250"/>
+                          <a:ext cx="1130205" cy="690776"/>
                         </a:xfrm>
                         <a:prstGeom prst="line">
                           <a:avLst/>
@@ -4017,7 +3972,7 @@
           </mc:Choice>
           <mc:Fallback>
             <w:pict>
-              <v:line w14:anchorId="3632B4C0" id="Straight Connector 28" o:spid="_x0000_s1026" style="position:absolute;z-index:251715072;visibility:visible;mso-wrap-style:square;mso-width-percent:0;mso-height-percent:0;mso-wrap-distance-left:9pt;mso-wrap-distance-top:0;mso-wrap-distance-right:9pt;mso-wrap-distance-bottom:0;mso-position-horizontal:absolute;mso-position-horizontal-relative:text;mso-position-vertical:absolute;mso-position-vertical-relative:text;mso-width-percent:0;mso-height-percent:0;mso-width-relative:margin;mso-height-relative:margin" from="-19.05pt,10.2pt" to="-17.55pt,107.7pt" o:gfxdata="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" strokecolor="#c00000" strokeweight="3pt">
+              <v:line w14:anchorId="633C1A0F" id="Straight Connector 30" o:spid="_x0000_s1026" style="position:absolute;flip:x y;z-index:251719168;visibility:visible;mso-wrap-style:square;mso-width-percent:0;mso-height-percent:0;mso-wrap-distance-left:9pt;mso-wrap-distance-top:0;mso-wrap-distance-right:9pt;mso-wrap-distance-bottom:0;mso-position-horizontal:absolute;mso-position-horizontal-relative:text;mso-position-vertical:absolute;mso-position-vertical-relative:text;mso-width-percent:0;mso-height-percent:0;mso-width-relative:margin;mso-height-relative:margin" from="154.6pt,1.05pt" to="243.6pt,55.45pt" o:gfxdata="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" strokecolor="#c00000" strokeweight="3pt">
                 <v:stroke joinstyle="miter"/>
               </v:line>
             </w:pict>
@@ -4029,23 +3984,11 @@
           <w:noProof/>
         </w:rPr>
         <w:pict>
-          <v:shape id="_x0000_s1031" type="#_x0000_t75" style="position:absolute;left:0;text-align:left;margin-left:-64.8pt;margin-top:21.3pt;width:347.85pt;height:293.25pt;z-index:-251610624;mso-position-horizontal-relative:text;mso-position-vertical-relative:text">
-            <v:imagedata r:id="rId7" o:title="nodemcu_pins_limpo"/>
+          <v:shape id="_x0000_s1032" type="#_x0000_t75" style="position:absolute;left:0;text-align:left;margin-left:234.55pt;margin-top:10.95pt;width:252.55pt;height:173.3pt;z-index:-251608576;mso-position-horizontal-relative:text;mso-position-vertical-relative:text">
+            <v:imagedata r:id="rId9" o:title="RFID_LEITOR_LIMPO"/>
           </v:shape>
         </w:pict>
       </w:r>
-    </w:p>
-    <w:p>
-      <w:pPr>
-        <w:jc w:val="center"/>
-      </w:pPr>
-    </w:p>
-    <w:p>
-      <w:pPr>
-        <w:jc w:val="center"/>
-      </w:pPr>
-      <w:bookmarkStart w:id="0" w:name="_GoBack"/>
-      <w:bookmarkEnd w:id="0"/>
     </w:p>
     <w:p>
       <w:pPr>
@@ -4064,34 +4007,34 @@
         <mc:AlternateContent>
           <mc:Choice Requires="wps">
             <w:drawing>
-              <wp:anchor distT="0" distB="0" distL="114300" distR="114300" simplePos="0" relativeHeight="251713024" behindDoc="0" locked="0" layoutInCell="1" allowOverlap="1" wp14:anchorId="2FDFD104" wp14:editId="386248B1">
+              <wp:anchor distT="0" distB="0" distL="114300" distR="114300" simplePos="0" relativeHeight="251733504" behindDoc="0" locked="0" layoutInCell="1" allowOverlap="1" wp14:anchorId="2069CA56" wp14:editId="15840229">
                 <wp:simplePos x="0" y="0"/>
                 <wp:positionH relativeFrom="column">
-                  <wp:posOffset>-241934</wp:posOffset>
+                  <wp:posOffset>1970140</wp:posOffset>
                 </wp:positionH>
                 <wp:positionV relativeFrom="paragraph">
-                  <wp:posOffset>224789</wp:posOffset>
+                  <wp:posOffset>281787</wp:posOffset>
                 </wp:positionV>
-                <wp:extent cx="533400" cy="9525"/>
-                <wp:effectExtent l="19050" t="19050" r="19050" b="28575"/>
+                <wp:extent cx="1161406" cy="88711"/>
+                <wp:effectExtent l="19050" t="19050" r="20320" b="26035"/>
                 <wp:wrapNone/>
-                <wp:docPr id="27" name="Straight Connector 27"/>
+                <wp:docPr id="37" name="Straight Connector 37"/>
                 <wp:cNvGraphicFramePr/>
                 <a:graphic xmlns:a="http://schemas.openxmlformats.org/drawingml/2006/main">
                   <a:graphicData uri="http://schemas.microsoft.com/office/word/2010/wordprocessingShape">
                     <wps:wsp>
                       <wps:cNvCnPr/>
                       <wps:spPr>
-                        <a:xfrm flipH="1" flipV="1">
+                        <a:xfrm flipV="1">
                           <a:off x="0" y="0"/>
-                          <a:ext cx="533400" cy="9525"/>
+                          <a:ext cx="1161406" cy="88711"/>
                         </a:xfrm>
                         <a:prstGeom prst="line">
                           <a:avLst/>
                         </a:prstGeom>
                         <a:ln w="38100">
                           <a:solidFill>
-                            <a:srgbClr val="C00000"/>
+                            <a:srgbClr val="FF0000"/>
                           </a:solidFill>
                         </a:ln>
                       </wps:spPr>
@@ -4124,22 +4067,12 @@
           </mc:Choice>
           <mc:Fallback>
             <w:pict>
-              <v:line w14:anchorId="2B7B2C64" id="Straight Connector 27" o:spid="_x0000_s1026" style="position:absolute;flip:x y;z-index:251713024;visibility:visible;mso-wrap-style:square;mso-width-percent:0;mso-height-percent:0;mso-wrap-distance-left:9pt;mso-wrap-distance-top:0;mso-wrap-distance-right:9pt;mso-wrap-distance-bottom:0;mso-position-horizontal:absolute;mso-position-horizontal-relative:text;mso-position-vertical:absolute;mso-position-vertical-relative:text;mso-width-percent:0;mso-height-percent:0;mso-width-relative:margin;mso-height-relative:margin" from="-19.05pt,17.7pt" to="22.95pt,18.45pt" o:gfxdata="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" strokecolor="#c00000" strokeweight="3pt">
+              <v:line w14:anchorId="7F3B90F5" id="Straight Connector 37" o:spid="_x0000_s1026" style="position:absolute;flip:y;z-index:251733504;visibility:visible;mso-wrap-style:square;mso-width-percent:0;mso-height-percent:0;mso-wrap-distance-left:9pt;mso-wrap-distance-top:0;mso-wrap-distance-right:9pt;mso-wrap-distance-bottom:0;mso-position-horizontal:absolute;mso-position-horizontal-relative:text;mso-position-vertical:absolute;mso-position-vertical-relative:text;mso-width-percent:0;mso-height-percent:0;mso-width-relative:margin;mso-height-relative:margin" from="155.15pt,22.2pt" to="246.6pt,29.2pt" o:gfxdata="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" strokecolor="red" strokeweight="3pt">
                 <v:stroke joinstyle="miter"/>
               </v:line>
             </w:pict>
           </mc:Fallback>
         </mc:AlternateContent>
-      </w:r>
-      <w:r>
-        <w:rPr>
-          <w:noProof/>
-        </w:rPr>
-        <w:pict>
-          <v:shape id="_x0000_s1032" type="#_x0000_t75" style="position:absolute;left:0;text-align:left;margin-left:234.55pt;margin-top:10.95pt;width:252.55pt;height:173.3pt;z-index:-251608576;mso-position-horizontal-relative:text;mso-position-vertical-relative:text">
-            <v:imagedata r:id="rId9" o:title="RFID_LEITOR_LIMPO"/>
-          </v:shape>
-        </w:pict>
       </w:r>
     </w:p>
     <w:p>
@@ -4154,27 +4087,27 @@
         <mc:AlternateContent>
           <mc:Choice Requires="wps">
             <w:drawing>
-              <wp:anchor distT="0" distB="0" distL="114300" distR="114300" simplePos="0" relativeHeight="251723264" behindDoc="0" locked="0" layoutInCell="1" allowOverlap="1" wp14:anchorId="1FE3F923" wp14:editId="07D96EE9">
+              <wp:anchor distT="0" distB="0" distL="114300" distR="114300" simplePos="0" relativeHeight="251731456" behindDoc="0" locked="0" layoutInCell="1" allowOverlap="1" wp14:anchorId="54C5EC35" wp14:editId="48039A6D">
                 <wp:simplePos x="0" y="0"/>
-                <wp:positionH relativeFrom="margin">
-                  <wp:posOffset>-241936</wp:posOffset>
+                <wp:positionH relativeFrom="column">
+                  <wp:posOffset>1942844</wp:posOffset>
                 </wp:positionH>
                 <wp:positionV relativeFrom="paragraph">
-                  <wp:posOffset>91440</wp:posOffset>
+                  <wp:posOffset>139340</wp:posOffset>
                 </wp:positionV>
-                <wp:extent cx="47625" cy="2667000"/>
-                <wp:effectExtent l="19050" t="19050" r="28575" b="19050"/>
+                <wp:extent cx="1170296" cy="129540"/>
+                <wp:effectExtent l="19050" t="19050" r="30480" b="22860"/>
                 <wp:wrapNone/>
-                <wp:docPr id="32" name="Straight Connector 32"/>
+                <wp:docPr id="36" name="Straight Connector 36"/>
                 <wp:cNvGraphicFramePr/>
                 <a:graphic xmlns:a="http://schemas.openxmlformats.org/drawingml/2006/main">
                   <a:graphicData uri="http://schemas.microsoft.com/office/word/2010/wordprocessingShape">
                     <wps:wsp>
                       <wps:cNvCnPr/>
                       <wps:spPr>
-                        <a:xfrm>
+                        <a:xfrm flipV="1">
                           <a:off x="0" y="0"/>
-                          <a:ext cx="47625" cy="2667000"/>
+                          <a:ext cx="1170296" cy="129540"/>
                         </a:xfrm>
                         <a:prstGeom prst="line">
                           <a:avLst/>
@@ -4214,9 +4147,8 @@
           </mc:Choice>
           <mc:Fallback>
             <w:pict>
-              <v:line w14:anchorId="33B38128" id="Straight Connector 32" o:spid="_x0000_s1026" style="position:absolute;z-index:251723264;visibility:visible;mso-wrap-style:square;mso-width-percent:0;mso-height-percent:0;mso-wrap-distance-left:9pt;mso-wrap-distance-top:0;mso-wrap-distance-right:9pt;mso-wrap-distance-bottom:0;mso-position-horizontal:absolute;mso-position-horizontal-relative:margin;mso-position-vertical:absolute;mso-position-vertical-relative:text;mso-width-percent:0;mso-height-percent:0;mso-width-relative:margin;mso-height-relative:margin" from="-19.05pt,7.2pt" to="-15.3pt,217.2pt" o:gfxdata="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" strokecolor="red" strokeweight="3pt">
+              <v:line w14:anchorId="2E346579" id="Straight Connector 36" o:spid="_x0000_s1026" style="position:absolute;flip:y;z-index:251731456;visibility:visible;mso-wrap-style:square;mso-width-percent:0;mso-height-percent:0;mso-wrap-distance-left:9pt;mso-wrap-distance-top:0;mso-wrap-distance-right:9pt;mso-wrap-distance-bottom:0;mso-position-horizontal:absolute;mso-position-horizontal-relative:text;mso-position-vertical:absolute;mso-position-vertical-relative:text;mso-width-percent:0;mso-height-percent:0;mso-width-relative:margin;mso-height-relative:margin" from="153pt,10.95pt" to="245.15pt,21.15pt" o:gfxdata="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" strokecolor="red" strokeweight="3pt">
                 <v:stroke joinstyle="miter"/>
-                <w10:wrap anchorx="margin"/>
               </v:line>
             </w:pict>
           </mc:Fallback>
@@ -4230,27 +4162,27 @@
         <mc:AlternateContent>
           <mc:Choice Requires="wps">
             <w:drawing>
-              <wp:anchor distT="0" distB="0" distL="114300" distR="114300" simplePos="0" relativeHeight="251721216" behindDoc="0" locked="0" layoutInCell="1" allowOverlap="1" wp14:anchorId="3B80A727" wp14:editId="51995A16">
+              <wp:anchor distT="0" distB="0" distL="114300" distR="114300" simplePos="0" relativeHeight="251729408" behindDoc="0" locked="0" layoutInCell="1" allowOverlap="1" wp14:anchorId="4D481406" wp14:editId="61350E82">
                 <wp:simplePos x="0" y="0"/>
                 <wp:positionH relativeFrom="column">
-                  <wp:posOffset>-238125</wp:posOffset>
+                  <wp:posOffset>1970140</wp:posOffset>
                 </wp:positionH>
                 <wp:positionV relativeFrom="paragraph">
-                  <wp:posOffset>114300</wp:posOffset>
+                  <wp:posOffset>268994</wp:posOffset>
                 </wp:positionV>
-                <wp:extent cx="533400" cy="9525"/>
-                <wp:effectExtent l="19050" t="19050" r="19050" b="28575"/>
+                <wp:extent cx="1157444" cy="204716"/>
+                <wp:effectExtent l="19050" t="19050" r="24130" b="24130"/>
                 <wp:wrapNone/>
-                <wp:docPr id="31" name="Straight Connector 31"/>
+                <wp:docPr id="35" name="Straight Connector 35"/>
                 <wp:cNvGraphicFramePr/>
                 <a:graphic xmlns:a="http://schemas.openxmlformats.org/drawingml/2006/main">
                   <a:graphicData uri="http://schemas.microsoft.com/office/word/2010/wordprocessingShape">
                     <wps:wsp>
                       <wps:cNvCnPr/>
                       <wps:spPr>
-                        <a:xfrm flipH="1" flipV="1">
+                        <a:xfrm flipV="1">
                           <a:off x="0" y="0"/>
-                          <a:ext cx="533400" cy="9525"/>
+                          <a:ext cx="1157444" cy="204716"/>
                         </a:xfrm>
                         <a:prstGeom prst="line">
                           <a:avLst/>
@@ -4290,7 +4222,7 @@
           </mc:Choice>
           <mc:Fallback>
             <w:pict>
-              <v:line w14:anchorId="639970A7" id="Straight Connector 31" o:spid="_x0000_s1026" style="position:absolute;flip:x y;z-index:251721216;visibility:visible;mso-wrap-style:square;mso-width-percent:0;mso-height-percent:0;mso-wrap-distance-left:9pt;mso-wrap-distance-top:0;mso-wrap-distance-right:9pt;mso-wrap-distance-bottom:0;mso-position-horizontal:absolute;mso-position-horizontal-relative:text;mso-position-vertical:absolute;mso-position-vertical-relative:text;mso-width-percent:0;mso-height-percent:0;mso-width-relative:margin;mso-height-relative:margin" from="-18.75pt,9pt" to="23.25pt,9.75pt" o:gfxdata="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" strokecolor="red" strokeweight="3pt">
+              <v:line w14:anchorId="79E916FF" id="Straight Connector 35" o:spid="_x0000_s1026" style="position:absolute;flip:y;z-index:251729408;visibility:visible;mso-wrap-style:square;mso-width-percent:0;mso-height-percent:0;mso-wrap-distance-left:9pt;mso-wrap-distance-top:0;mso-wrap-distance-right:9pt;mso-wrap-distance-bottom:0;mso-position-horizontal:absolute;mso-position-horizontal-relative:text;mso-position-vertical:absolute;mso-position-vertical-relative:text;mso-width-percent:0;mso-height-percent:0;mso-width-relative:margin;mso-height-relative:margin" from="155.15pt,21.2pt" to="246.3pt,37.3pt" o:gfxdata="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" strokecolor="red" strokeweight="3pt">
                 <v:stroke joinstyle="miter"/>
               </v:line>
             </w:pict>
@@ -4310,242 +4242,7 @@
         <mc:AlternateContent>
           <mc:Choice Requires="wps">
             <w:drawing>
-              <wp:anchor distT="0" distB="0" distL="114300" distR="114300" simplePos="0" relativeHeight="251733504" behindDoc="0" locked="0" layoutInCell="1" allowOverlap="1" wp14:anchorId="7D79E310" wp14:editId="4808DDC4">
-                <wp:simplePos x="0" y="0"/>
-                <wp:positionH relativeFrom="column">
-                  <wp:posOffset>1949443</wp:posOffset>
-                </wp:positionH>
-                <wp:positionV relativeFrom="paragraph">
-                  <wp:posOffset>282783</wp:posOffset>
-                </wp:positionV>
-                <wp:extent cx="1155065" cy="280705"/>
-                <wp:effectExtent l="19050" t="19050" r="26035" b="24130"/>
-                <wp:wrapNone/>
-                <wp:docPr id="37" name="Straight Connector 37"/>
-                <wp:cNvGraphicFramePr/>
-                <a:graphic xmlns:a="http://schemas.openxmlformats.org/drawingml/2006/main">
-                  <a:graphicData uri="http://schemas.microsoft.com/office/word/2010/wordprocessingShape">
-                    <wps:wsp>
-                      <wps:cNvCnPr/>
-                      <wps:spPr>
-                        <a:xfrm flipV="1">
-                          <a:off x="0" y="0"/>
-                          <a:ext cx="1155065" cy="280705"/>
-                        </a:xfrm>
-                        <a:prstGeom prst="line">
-                          <a:avLst/>
-                        </a:prstGeom>
-                        <a:ln w="38100">
-                          <a:solidFill>
-                            <a:srgbClr val="FF0000"/>
-                          </a:solidFill>
-                        </a:ln>
-                      </wps:spPr>
-                      <wps:style>
-                        <a:lnRef idx="1">
-                          <a:schemeClr val="accent1"/>
-                        </a:lnRef>
-                        <a:fillRef idx="0">
-                          <a:schemeClr val="accent1"/>
-                        </a:fillRef>
-                        <a:effectRef idx="0">
-                          <a:schemeClr val="accent1"/>
-                        </a:effectRef>
-                        <a:fontRef idx="minor">
-                          <a:schemeClr val="tx1"/>
-                        </a:fontRef>
-                      </wps:style>
-                      <wps:bodyPr/>
-                    </wps:wsp>
-                  </a:graphicData>
-                </a:graphic>
-                <wp14:sizeRelH relativeFrom="margin">
-                  <wp14:pctWidth>0</wp14:pctWidth>
-                </wp14:sizeRelH>
-                <wp14:sizeRelV relativeFrom="margin">
-                  <wp14:pctHeight>0</wp14:pctHeight>
-                </wp14:sizeRelV>
-              </wp:anchor>
-            </w:drawing>
-          </mc:Choice>
-          <mc:Fallback>
-            <w:pict>
-              <v:line w14:anchorId="49CDD3E7" id="Straight Connector 37" o:spid="_x0000_s1026" style="position:absolute;flip:y;z-index:251733504;visibility:visible;mso-wrap-style:square;mso-width-percent:0;mso-height-percent:0;mso-wrap-distance-left:9pt;mso-wrap-distance-top:0;mso-wrap-distance-right:9pt;mso-wrap-distance-bottom:0;mso-position-horizontal:absolute;mso-position-horizontal-relative:text;mso-position-vertical:absolute;mso-position-vertical-relative:text;mso-width-percent:0;mso-height-percent:0;mso-width-relative:margin;mso-height-relative:margin" from="153.5pt,22.25pt" to="244.45pt,44.35pt" o:gfxdata="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" strokecolor="red" strokeweight="3pt">
-                <v:stroke joinstyle="miter"/>
-              </v:line>
-            </w:pict>
-          </mc:Fallback>
-        </mc:AlternateContent>
-      </w:r>
-    </w:p>
-    <w:p>
-      <w:pPr>
-        <w:jc w:val="center"/>
-      </w:pPr>
-      <w:r>
-        <w:rPr>
-          <w:noProof/>
-          <w:lang w:eastAsia="pt-BR"/>
-        </w:rPr>
-        <mc:AlternateContent>
-          <mc:Choice Requires="wps">
-            <w:drawing>
-              <wp:anchor distT="0" distB="0" distL="114300" distR="114300" simplePos="0" relativeHeight="251731456" behindDoc="0" locked="0" layoutInCell="1" allowOverlap="1" wp14:anchorId="2D596727" wp14:editId="59D70D6C">
-                <wp:simplePos x="0" y="0"/>
-                <wp:positionH relativeFrom="column">
-                  <wp:posOffset>1949442</wp:posOffset>
-                </wp:positionH>
-                <wp:positionV relativeFrom="paragraph">
-                  <wp:posOffset>137710</wp:posOffset>
-                </wp:positionV>
-                <wp:extent cx="1164367" cy="341498"/>
-                <wp:effectExtent l="19050" t="19050" r="36195" b="20955"/>
-                <wp:wrapNone/>
-                <wp:docPr id="36" name="Straight Connector 36"/>
-                <wp:cNvGraphicFramePr/>
-                <a:graphic xmlns:a="http://schemas.openxmlformats.org/drawingml/2006/main">
-                  <a:graphicData uri="http://schemas.microsoft.com/office/word/2010/wordprocessingShape">
-                    <wps:wsp>
-                      <wps:cNvCnPr/>
-                      <wps:spPr>
-                        <a:xfrm flipV="1">
-                          <a:off x="0" y="0"/>
-                          <a:ext cx="1164367" cy="341498"/>
-                        </a:xfrm>
-                        <a:prstGeom prst="line">
-                          <a:avLst/>
-                        </a:prstGeom>
-                        <a:ln w="38100">
-                          <a:solidFill>
-                            <a:srgbClr val="FF0000"/>
-                          </a:solidFill>
-                        </a:ln>
-                      </wps:spPr>
-                      <wps:style>
-                        <a:lnRef idx="1">
-                          <a:schemeClr val="accent1"/>
-                        </a:lnRef>
-                        <a:fillRef idx="0">
-                          <a:schemeClr val="accent1"/>
-                        </a:fillRef>
-                        <a:effectRef idx="0">
-                          <a:schemeClr val="accent1"/>
-                        </a:effectRef>
-                        <a:fontRef idx="minor">
-                          <a:schemeClr val="tx1"/>
-                        </a:fontRef>
-                      </wps:style>
-                      <wps:bodyPr/>
-                    </wps:wsp>
-                  </a:graphicData>
-                </a:graphic>
-                <wp14:sizeRelH relativeFrom="margin">
-                  <wp14:pctWidth>0</wp14:pctWidth>
-                </wp14:sizeRelH>
-                <wp14:sizeRelV relativeFrom="margin">
-                  <wp14:pctHeight>0</wp14:pctHeight>
-                </wp14:sizeRelV>
-              </wp:anchor>
-            </w:drawing>
-          </mc:Choice>
-          <mc:Fallback>
-            <w:pict>
-              <v:line w14:anchorId="7460292D" id="Straight Connector 36" o:spid="_x0000_s1026" style="position:absolute;flip:y;z-index:251731456;visibility:visible;mso-wrap-style:square;mso-width-percent:0;mso-height-percent:0;mso-wrap-distance-left:9pt;mso-wrap-distance-top:0;mso-wrap-distance-right:9pt;mso-wrap-distance-bottom:0;mso-position-horizontal:absolute;mso-position-horizontal-relative:text;mso-position-vertical:absolute;mso-position-vertical-relative:text;mso-width-percent:0;mso-height-percent:0;mso-width-relative:margin;mso-height-relative:margin" from="153.5pt,10.85pt" to="245.2pt,37.75pt" o:gfxdata="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" strokecolor="red" strokeweight="3pt">
-                <v:stroke joinstyle="miter"/>
-              </v:line>
-            </w:pict>
-          </mc:Fallback>
-        </mc:AlternateContent>
-      </w:r>
-      <w:r>
-        <w:rPr>
-          <w:noProof/>
-          <w:lang w:eastAsia="pt-BR"/>
-        </w:rPr>
-        <mc:AlternateContent>
-          <mc:Choice Requires="wps">
-            <w:drawing>
-              <wp:anchor distT="0" distB="0" distL="114300" distR="114300" simplePos="0" relativeHeight="251729408" behindDoc="0" locked="0" layoutInCell="1" allowOverlap="1" wp14:anchorId="2A2AC24D" wp14:editId="456CC430">
-                <wp:simplePos x="0" y="0"/>
-                <wp:positionH relativeFrom="column">
-                  <wp:posOffset>1969540</wp:posOffset>
-                </wp:positionH>
-                <wp:positionV relativeFrom="paragraph">
-                  <wp:posOffset>268340</wp:posOffset>
-                </wp:positionV>
-                <wp:extent cx="1144849" cy="386861"/>
-                <wp:effectExtent l="19050" t="19050" r="36830" b="32385"/>
-                <wp:wrapNone/>
-                <wp:docPr id="35" name="Straight Connector 35"/>
-                <wp:cNvGraphicFramePr/>
-                <a:graphic xmlns:a="http://schemas.openxmlformats.org/drawingml/2006/main">
-                  <a:graphicData uri="http://schemas.microsoft.com/office/word/2010/wordprocessingShape">
-                    <wps:wsp>
-                      <wps:cNvCnPr/>
-                      <wps:spPr>
-                        <a:xfrm flipV="1">
-                          <a:off x="0" y="0"/>
-                          <a:ext cx="1144849" cy="386861"/>
-                        </a:xfrm>
-                        <a:prstGeom prst="line">
-                          <a:avLst/>
-                        </a:prstGeom>
-                        <a:ln w="38100">
-                          <a:solidFill>
-                            <a:srgbClr val="FF0000"/>
-                          </a:solidFill>
-                        </a:ln>
-                      </wps:spPr>
-                      <wps:style>
-                        <a:lnRef idx="1">
-                          <a:schemeClr val="accent1"/>
-                        </a:lnRef>
-                        <a:fillRef idx="0">
-                          <a:schemeClr val="accent1"/>
-                        </a:fillRef>
-                        <a:effectRef idx="0">
-                          <a:schemeClr val="accent1"/>
-                        </a:effectRef>
-                        <a:fontRef idx="minor">
-                          <a:schemeClr val="tx1"/>
-                        </a:fontRef>
-                      </wps:style>
-                      <wps:bodyPr/>
-                    </wps:wsp>
-                  </a:graphicData>
-                </a:graphic>
-                <wp14:sizeRelH relativeFrom="margin">
-                  <wp14:pctWidth>0</wp14:pctWidth>
-                </wp14:sizeRelH>
-                <wp14:sizeRelV relativeFrom="margin">
-                  <wp14:pctHeight>0</wp14:pctHeight>
-                </wp14:sizeRelV>
-              </wp:anchor>
-            </w:drawing>
-          </mc:Choice>
-          <mc:Fallback>
-            <w:pict>
-              <v:line w14:anchorId="559B2A0D" id="Straight Connector 35" o:spid="_x0000_s1026" style="position:absolute;flip:y;z-index:251729408;visibility:visible;mso-wrap-style:square;mso-width-percent:0;mso-height-percent:0;mso-wrap-distance-left:9pt;mso-wrap-distance-top:0;mso-wrap-distance-right:9pt;mso-wrap-distance-bottom:0;mso-position-horizontal:absolute;mso-position-horizontal-relative:text;mso-position-vertical:absolute;mso-position-vertical-relative:text;mso-width-percent:0;mso-height-percent:0;mso-width-relative:margin;mso-height-relative:margin" from="155.1pt,21.15pt" to="245.25pt,51.6pt" o:gfxdata="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" strokecolor="red" strokeweight="3pt">
-                <v:stroke joinstyle="miter"/>
-              </v:line>
-            </w:pict>
-          </mc:Fallback>
-        </mc:AlternateContent>
-      </w:r>
-    </w:p>
-    <w:p>
-      <w:pPr>
-        <w:jc w:val="center"/>
-      </w:pPr>
-      <w:r>
-        <w:rPr>
-          <w:noProof/>
-          <w:lang w:eastAsia="pt-BR"/>
-        </w:rPr>
-        <mc:AlternateContent>
-          <mc:Choice Requires="wps">
-            <w:drawing>
-              <wp:anchor distT="0" distB="0" distL="114300" distR="114300" simplePos="0" relativeHeight="251710976" behindDoc="0" locked="0" layoutInCell="1" allowOverlap="1" wp14:anchorId="1E90EF3F" wp14:editId="3936FBA2">
+              <wp:anchor distT="0" distB="0" distL="114300" distR="114300" simplePos="0" relativeHeight="251710976" behindDoc="0" locked="0" layoutInCell="1" allowOverlap="1" wp14:anchorId="4F17B712" wp14:editId="5BD71131">
                 <wp:simplePos x="0" y="0"/>
                 <wp:positionH relativeFrom="column">
                   <wp:posOffset>1964989</wp:posOffset>
@@ -4617,81 +4314,6 @@
       <w:pPr>
         <w:jc w:val="center"/>
       </w:pPr>
-      <w:r>
-        <w:rPr>
-          <w:noProof/>
-          <w:lang w:eastAsia="pt-BR"/>
-        </w:rPr>
-        <mc:AlternateContent>
-          <mc:Choice Requires="wps">
-            <w:drawing>
-              <wp:anchor distT="0" distB="0" distL="114300" distR="114300" simplePos="0" relativeHeight="251727360" behindDoc="0" locked="0" layoutInCell="1" allowOverlap="1" wp14:anchorId="1C273F1F" wp14:editId="28AD439B">
-                <wp:simplePos x="0" y="0"/>
-                <wp:positionH relativeFrom="column">
-                  <wp:posOffset>2777489</wp:posOffset>
-                </wp:positionH>
-                <wp:positionV relativeFrom="paragraph">
-                  <wp:posOffset>120650</wp:posOffset>
-                </wp:positionV>
-                <wp:extent cx="304800" cy="1419225"/>
-                <wp:effectExtent l="19050" t="19050" r="19050" b="28575"/>
-                <wp:wrapNone/>
-                <wp:docPr id="34" name="Straight Connector 34"/>
-                <wp:cNvGraphicFramePr/>
-                <a:graphic xmlns:a="http://schemas.openxmlformats.org/drawingml/2006/main">
-                  <a:graphicData uri="http://schemas.microsoft.com/office/word/2010/wordprocessingShape">
-                    <wps:wsp>
-                      <wps:cNvCnPr/>
-                      <wps:spPr>
-                        <a:xfrm flipH="1">
-                          <a:off x="0" y="0"/>
-                          <a:ext cx="304800" cy="1419225"/>
-                        </a:xfrm>
-                        <a:prstGeom prst="line">
-                          <a:avLst/>
-                        </a:prstGeom>
-                        <a:ln w="38100">
-                          <a:solidFill>
-                            <a:srgbClr val="FF0000"/>
-                          </a:solidFill>
-                        </a:ln>
-                      </wps:spPr>
-                      <wps:style>
-                        <a:lnRef idx="1">
-                          <a:schemeClr val="accent1"/>
-                        </a:lnRef>
-                        <a:fillRef idx="0">
-                          <a:schemeClr val="accent1"/>
-                        </a:fillRef>
-                        <a:effectRef idx="0">
-                          <a:schemeClr val="accent1"/>
-                        </a:effectRef>
-                        <a:fontRef idx="minor">
-                          <a:schemeClr val="tx1"/>
-                        </a:fontRef>
-                      </wps:style>
-                      <wps:bodyPr/>
-                    </wps:wsp>
-                  </a:graphicData>
-                </a:graphic>
-                <wp14:sizeRelH relativeFrom="margin">
-                  <wp14:pctWidth>0</wp14:pctWidth>
-                </wp14:sizeRelH>
-                <wp14:sizeRelV relativeFrom="margin">
-                  <wp14:pctHeight>0</wp14:pctHeight>
-                </wp14:sizeRelV>
-              </wp:anchor>
-            </w:drawing>
-          </mc:Choice>
-          <mc:Fallback>
-            <w:pict>
-              <v:line w14:anchorId="4C804957" id="Straight Connector 34" o:spid="_x0000_s1026" style="position:absolute;flip:x;z-index:251727360;visibility:visible;mso-wrap-style:square;mso-width-percent:0;mso-height-percent:0;mso-wrap-distance-left:9pt;mso-wrap-distance-top:0;mso-wrap-distance-right:9pt;mso-wrap-distance-bottom:0;mso-position-horizontal:absolute;mso-position-horizontal-relative:text;mso-position-vertical:absolute;mso-position-vertical-relative:text;mso-width-percent:0;mso-height-percent:0;mso-width-relative:margin;mso-height-relative:margin" from="218.7pt,9.5pt" to="242.7pt,121.25pt" o:gfxdata="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" strokecolor="red" strokeweight="3pt">
-                <v:stroke joinstyle="miter"/>
-              </v:line>
-            </w:pict>
-          </mc:Fallback>
-        </mc:AlternateContent>
-      </w:r>
       <w:r>
         <w:rPr>
           <w:noProof/>
@@ -4792,81 +4414,6 @@
       <w:pPr>
         <w:jc w:val="center"/>
       </w:pPr>
-      <w:r>
-        <w:rPr>
-          <w:noProof/>
-          <w:lang w:eastAsia="pt-BR"/>
-        </w:rPr>
-        <mc:AlternateContent>
-          <mc:Choice Requires="wps">
-            <w:drawing>
-              <wp:anchor distT="0" distB="0" distL="114300" distR="114300" simplePos="0" relativeHeight="251725312" behindDoc="0" locked="0" layoutInCell="1" allowOverlap="1" wp14:anchorId="6AE02BC4" wp14:editId="34FBE0A9">
-                <wp:simplePos x="0" y="0"/>
-                <wp:positionH relativeFrom="column">
-                  <wp:posOffset>-180975</wp:posOffset>
-                </wp:positionH>
-                <wp:positionV relativeFrom="paragraph">
-                  <wp:posOffset>123825</wp:posOffset>
-                </wp:positionV>
-                <wp:extent cx="2962275" cy="38100"/>
-                <wp:effectExtent l="19050" t="19050" r="9525" b="19050"/>
-                <wp:wrapNone/>
-                <wp:docPr id="33" name="Straight Connector 33"/>
-                <wp:cNvGraphicFramePr/>
-                <a:graphic xmlns:a="http://schemas.openxmlformats.org/drawingml/2006/main">
-                  <a:graphicData uri="http://schemas.microsoft.com/office/word/2010/wordprocessingShape">
-                    <wps:wsp>
-                      <wps:cNvCnPr/>
-                      <wps:spPr>
-                        <a:xfrm flipH="1">
-                          <a:off x="0" y="0"/>
-                          <a:ext cx="2962275" cy="38100"/>
-                        </a:xfrm>
-                        <a:prstGeom prst="line">
-                          <a:avLst/>
-                        </a:prstGeom>
-                        <a:ln w="38100">
-                          <a:solidFill>
-                            <a:srgbClr val="FF0000"/>
-                          </a:solidFill>
-                        </a:ln>
-                      </wps:spPr>
-                      <wps:style>
-                        <a:lnRef idx="1">
-                          <a:schemeClr val="accent1"/>
-                        </a:lnRef>
-                        <a:fillRef idx="0">
-                          <a:schemeClr val="accent1"/>
-                        </a:fillRef>
-                        <a:effectRef idx="0">
-                          <a:schemeClr val="accent1"/>
-                        </a:effectRef>
-                        <a:fontRef idx="minor">
-                          <a:schemeClr val="tx1"/>
-                        </a:fontRef>
-                      </wps:style>
-                      <wps:bodyPr/>
-                    </wps:wsp>
-                  </a:graphicData>
-                </a:graphic>
-                <wp14:sizeRelH relativeFrom="margin">
-                  <wp14:pctWidth>0</wp14:pctWidth>
-                </wp14:sizeRelH>
-                <wp14:sizeRelV relativeFrom="margin">
-                  <wp14:pctHeight>0</wp14:pctHeight>
-                </wp14:sizeRelV>
-              </wp:anchor>
-            </w:drawing>
-          </mc:Choice>
-          <mc:Fallback>
-            <w:pict>
-              <v:line w14:anchorId="5AFA3D8C" id="Straight Connector 33" o:spid="_x0000_s1026" style="position:absolute;flip:x;z-index:251725312;visibility:visible;mso-wrap-style:square;mso-width-percent:0;mso-height-percent:0;mso-wrap-distance-left:9pt;mso-wrap-distance-top:0;mso-wrap-distance-right:9pt;mso-wrap-distance-bottom:0;mso-position-horizontal:absolute;mso-position-horizontal-relative:text;mso-position-vertical:absolute;mso-position-vertical-relative:text;mso-width-percent:0;mso-height-percent:0;mso-width-relative:margin;mso-height-relative:margin" from="-14.25pt,9.75pt" to="219pt,12.75pt" o:gfxdata="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" strokecolor="red" strokeweight="3pt">
-                <v:stroke joinstyle="miter"/>
-              </v:line>
-            </w:pict>
-          </mc:Fallback>
-        </mc:AlternateContent>
-      </w:r>
     </w:p>
     <w:p>
       <w:pPr>
@@ -5519,13 +5066,13 @@
     <w:name w:val="Normal"/>
     <w:qFormat/>
   </w:style>
-  <w:style w:type="character" w:default="1" w:styleId="DefaultParagraphFont">
+  <w:style w:type="character" w:default="1" w:styleId="Fontepargpadro">
     <w:name w:val="Default Paragraph Font"/>
     <w:uiPriority w:val="1"/>
     <w:semiHidden/>
     <w:unhideWhenUsed/>
   </w:style>
-  <w:style w:type="table" w:default="1" w:styleId="TableNormal">
+  <w:style w:type="table" w:default="1" w:styleId="Tabelanormal">
     <w:name w:val="Normal Table"/>
     <w:uiPriority w:val="99"/>
     <w:semiHidden/>
@@ -5540,15 +5087,15 @@
       </w:tblCellMar>
     </w:tblPr>
   </w:style>
-  <w:style w:type="numbering" w:default="1" w:styleId="NoList">
+  <w:style w:type="numbering" w:default="1" w:styleId="Semlista">
     <w:name w:val="No List"/>
     <w:uiPriority w:val="99"/>
     <w:semiHidden/>
     <w:unhideWhenUsed/>
   </w:style>
-  <w:style w:type="table" w:styleId="TableGrid">
+  <w:style w:type="table" w:styleId="Tabelacomgrade">
     <w:name w:val="Table Grid"/>
-    <w:basedOn w:val="TableNormal"/>
+    <w:basedOn w:val="Tabelanormal"/>
     <w:uiPriority w:val="39"/>
     <w:rsid w:val="00257417"/>
     <w:pPr>

</xml_diff>

<commit_message>
Writing the code for the leds on the drabonboard
</commit_message>
<xml_diff>
--- a/doc/DiagramaNodeMCU.docx
+++ b/doc/DiagramaNodeMCU.docx
@@ -17,7 +17,23 @@
           <w:sz w:val="30"/>
           <w:szCs w:val="30"/>
         </w:rPr>
-        <w:t>Esquema de coneções do NODEMCU</w:t>
+        <w:t>Esquema de cone</w:t>
+      </w:r>
+      <w:r>
+        <w:rPr>
+          <w:b/>
+          <w:sz w:val="30"/>
+          <w:szCs w:val="30"/>
+        </w:rPr>
+        <w:t>xões</w:t>
+      </w:r>
+      <w:r>
+        <w:rPr>
+          <w:b/>
+          <w:sz w:val="30"/>
+          <w:szCs w:val="30"/>
+        </w:rPr>
+        <w:t xml:space="preserve"> do NODEMCU</w:t>
       </w:r>
     </w:p>
     <w:p>
@@ -844,8 +860,6 @@
             <w:pPr>
               <w:jc w:val="center"/>
             </w:pPr>
-            <w:bookmarkStart w:id="0" w:name="_GoBack"/>
-            <w:bookmarkEnd w:id="0"/>
           </w:p>
         </w:tc>
         <w:tc>
@@ -2423,704 +2437,43 @@
       <w:pPr>
         <w:jc w:val="center"/>
       </w:pPr>
-      <w:r>
-        <w:rPr>
-          <w:noProof/>
-          <w:lang w:eastAsia="pt-BR"/>
-        </w:rPr>
-        <mc:AlternateContent>
-          <mc:Choice Requires="wps">
-            <w:drawing>
-              <wp:anchor distT="45720" distB="45720" distL="114300" distR="114300" simplePos="0" relativeHeight="251695616" behindDoc="0" locked="0" layoutInCell="1" allowOverlap="1" wp14:anchorId="2AE8F4EF" wp14:editId="4609332A">
-                <wp:simplePos x="0" y="0"/>
-                <wp:positionH relativeFrom="page">
-                  <wp:align>right</wp:align>
-                </wp:positionH>
-                <wp:positionV relativeFrom="paragraph">
-                  <wp:posOffset>255270</wp:posOffset>
-                </wp:positionV>
-                <wp:extent cx="533400" cy="285750"/>
-                <wp:effectExtent l="0" t="0" r="0" b="0"/>
-                <wp:wrapSquare wrapText="bothSides"/>
-                <wp:docPr id="20" name="Text Box 2"/>
-                <wp:cNvGraphicFramePr>
-                  <a:graphicFrameLocks xmlns:a="http://schemas.openxmlformats.org/drawingml/2006/main"/>
-                </wp:cNvGraphicFramePr>
-                <a:graphic xmlns:a="http://schemas.openxmlformats.org/drawingml/2006/main">
-                  <a:graphicData uri="http://schemas.microsoft.com/office/word/2010/wordprocessingShape">
-                    <wps:wsp>
-                      <wps:cNvSpPr txBox="1">
-                        <a:spLocks noChangeArrowheads="1"/>
-                      </wps:cNvSpPr>
-                      <wps:spPr bwMode="auto">
-                        <a:xfrm>
-                          <a:off x="0" y="0"/>
-                          <a:ext cx="533400" cy="285750"/>
-                        </a:xfrm>
-                        <a:prstGeom prst="rect">
-                          <a:avLst/>
-                        </a:prstGeom>
-                        <a:solidFill>
-                          <a:srgbClr val="FFFFFF"/>
-                        </a:solidFill>
-                        <a:ln w="9525">
-                          <a:noFill/>
-                          <a:miter lim="800000"/>
-                          <a:headEnd/>
-                          <a:tailEnd/>
-                        </a:ln>
-                      </wps:spPr>
-                      <wps:txbx>
-                        <w:txbxContent>
-                          <w:p>
-                            <w:pPr>
-                              <w:rPr>
-                                <w:lang w:val="en-US"/>
-                              </w:rPr>
-                            </w:pPr>
-                            <w:r>
-                              <w:t>LED 5</w:t>
-                            </w:r>
-                          </w:p>
-                        </w:txbxContent>
-                      </wps:txbx>
-                      <wps:bodyPr rot="0" vert="horz" wrap="square" lIns="91440" tIns="45720" rIns="91440" bIns="45720" anchor="t" anchorCtr="0">
-                        <a:noAutofit/>
-                      </wps:bodyPr>
-                    </wps:wsp>
-                  </a:graphicData>
-                </a:graphic>
-                <wp14:sizeRelH relativeFrom="margin">
-                  <wp14:pctWidth>0</wp14:pctWidth>
-                </wp14:sizeRelH>
-                <wp14:sizeRelV relativeFrom="margin">
-                  <wp14:pctHeight>0</wp14:pctHeight>
-                </wp14:sizeRelV>
-              </wp:anchor>
-            </w:drawing>
-          </mc:Choice>
-          <mc:Fallback>
-            <w:pict>
-              <v:shape w14:anchorId="2AE8F4EF" id="_x0000_s1030" type="#_x0000_t202" style="position:absolute;left:0;text-align:left;margin-left:-9.2pt;margin-top:20.1pt;width:42pt;height:22.5pt;z-index:251695616;visibility:visible;mso-wrap-style:square;mso-width-percent:0;mso-height-percent:0;mso-wrap-distance-left:9pt;mso-wrap-distance-top:3.6pt;mso-wrap-distance-right:9pt;mso-wrap-distance-bottom:3.6pt;mso-position-horizontal:right;mso-position-horizontal-relative:page;mso-position-vertical:absolute;mso-position-vertical-relative:text;mso-width-percent:0;mso-height-percent:0;mso-width-relative:margin;mso-height-relative:margin;v-text-anchor:top" o:gfxdata="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" stroked="f">
-                <v:textbox>
-                  <w:txbxContent>
-                    <w:p>
-                      <w:pPr>
-                        <w:rPr>
-                          <w:lang w:val="en-US"/>
-                        </w:rPr>
-                      </w:pPr>
-                      <w:r>
-                        <w:t>LED 5</w:t>
-                      </w:r>
-                    </w:p>
-                  </w:txbxContent>
-                </v:textbox>
-                <w10:wrap type="square" anchorx="page"/>
-              </v:shape>
-            </w:pict>
-          </mc:Fallback>
-        </mc:AlternateContent>
-      </w:r>
-      <w:r>
-        <w:rPr>
-          <w:noProof/>
-          <w:lang w:eastAsia="pt-BR"/>
-        </w:rPr>
-        <w:drawing>
-          <wp:anchor distT="0" distB="0" distL="114300" distR="114300" simplePos="0" relativeHeight="251668992" behindDoc="1" locked="0" layoutInCell="1" allowOverlap="1" wp14:anchorId="69FCB0E4" wp14:editId="1E1B047B">
-            <wp:simplePos x="0" y="0"/>
-            <wp:positionH relativeFrom="rightMargin">
-              <wp:align>left</wp:align>
-            </wp:positionH>
-            <wp:positionV relativeFrom="paragraph">
-              <wp:posOffset>247015</wp:posOffset>
-            </wp:positionV>
-            <wp:extent cx="589915" cy="861060"/>
-            <wp:effectExtent l="0" t="0" r="635" b="0"/>
-            <wp:wrapNone/>
-            <wp:docPr id="5" name="Picture 5" descr="C:\Users\pichi\AppData\Local\Microsoft\Windows\INetCache\Content.Word\led.png"/>
-            <wp:cNvGraphicFramePr>
-              <a:graphicFrameLocks xmlns:a="http://schemas.openxmlformats.org/drawingml/2006/main" noChangeAspect="1"/>
-            </wp:cNvGraphicFramePr>
-            <a:graphic xmlns:a="http://schemas.openxmlformats.org/drawingml/2006/main">
-              <a:graphicData uri="http://schemas.openxmlformats.org/drawingml/2006/picture">
-                <pic:pic xmlns:pic="http://schemas.openxmlformats.org/drawingml/2006/picture">
-                  <pic:nvPicPr>
-                    <pic:cNvPr id="0" name="Picture 6" descr="C:\Users\pichi\AppData\Local\Microsoft\Windows\INetCache\Content.Word\led.png"/>
-                    <pic:cNvPicPr>
-                      <a:picLocks noChangeAspect="1" noChangeArrowheads="1"/>
-                    </pic:cNvPicPr>
-                  </pic:nvPicPr>
-                  <pic:blipFill>
-                    <a:blip r:embed="rId5" cstate="print">
-                      <a:extLst>
-                        <a:ext uri="{28A0092B-C50C-407E-A947-70E740481C1C}">
-                          <a14:useLocalDpi xmlns:a14="http://schemas.microsoft.com/office/drawing/2010/main" val="0"/>
-                        </a:ext>
-                      </a:extLst>
-                    </a:blip>
-                    <a:srcRect/>
-                    <a:stretch>
-                      <a:fillRect/>
-                    </a:stretch>
-                  </pic:blipFill>
-                  <pic:spPr bwMode="auto">
-                    <a:xfrm>
-                      <a:off x="0" y="0"/>
-                      <a:ext cx="589915" cy="861060"/>
-                    </a:xfrm>
-                    <a:prstGeom prst="rect">
-                      <a:avLst/>
-                    </a:prstGeom>
-                    <a:noFill/>
-                    <a:ln>
-                      <a:noFill/>
-                    </a:ln>
-                  </pic:spPr>
-                </pic:pic>
-              </a:graphicData>
-            </a:graphic>
-            <wp14:sizeRelH relativeFrom="page">
-              <wp14:pctWidth>0</wp14:pctWidth>
-            </wp14:sizeRelH>
-            <wp14:sizeRelV relativeFrom="page">
-              <wp14:pctHeight>0</wp14:pctHeight>
-            </wp14:sizeRelV>
-          </wp:anchor>
-        </w:drawing>
-      </w:r>
-    </w:p>
-    <w:p>
-      <w:pPr>
-        <w:jc w:val="center"/>
-      </w:pPr>
-      <w:r>
-        <w:rPr>
-          <w:noProof/>
-          <w:lang w:eastAsia="pt-BR"/>
-        </w:rPr>
-        <mc:AlternateContent>
-          <mc:Choice Requires="wps">
-            <w:drawing>
-              <wp:anchor distT="0" distB="0" distL="114300" distR="114300" simplePos="0" relativeHeight="251703808" behindDoc="1" locked="0" layoutInCell="1" allowOverlap="1" wp14:anchorId="0D879A82" wp14:editId="263F2D11">
-                <wp:simplePos x="0" y="0"/>
-                <wp:positionH relativeFrom="column">
-                  <wp:posOffset>1863090</wp:posOffset>
-                </wp:positionH>
-                <wp:positionV relativeFrom="paragraph">
-                  <wp:posOffset>120015</wp:posOffset>
-                </wp:positionV>
-                <wp:extent cx="3867150" cy="1552575"/>
-                <wp:effectExtent l="0" t="0" r="19050" b="28575"/>
-                <wp:wrapThrough wrapText="bothSides">
-                  <wp:wrapPolygon edited="0">
-                    <wp:start x="0" y="0"/>
-                    <wp:lineTo x="0" y="530"/>
-                    <wp:lineTo x="21281" y="21733"/>
-                    <wp:lineTo x="21600" y="21733"/>
-                    <wp:lineTo x="21600" y="21202"/>
-                    <wp:lineTo x="426" y="0"/>
-                    <wp:lineTo x="0" y="0"/>
-                  </wp:wrapPolygon>
-                </wp:wrapThrough>
-                <wp:docPr id="24" name="Straight Connector 24"/>
-                <wp:cNvGraphicFramePr/>
-                <a:graphic xmlns:a="http://schemas.openxmlformats.org/drawingml/2006/main">
-                  <a:graphicData uri="http://schemas.microsoft.com/office/word/2010/wordprocessingShape">
-                    <wps:wsp>
-                      <wps:cNvCnPr/>
-                      <wps:spPr>
-                        <a:xfrm flipH="1" flipV="1">
-                          <a:off x="0" y="0"/>
-                          <a:ext cx="3867150" cy="1552575"/>
-                        </a:xfrm>
-                        <a:prstGeom prst="line">
-                          <a:avLst/>
-                        </a:prstGeom>
-                        <a:ln w="25400">
-                          <a:solidFill>
-                            <a:schemeClr val="tx1"/>
-                          </a:solidFill>
-                        </a:ln>
-                      </wps:spPr>
-                      <wps:style>
-                        <a:lnRef idx="1">
-                          <a:schemeClr val="accent1"/>
-                        </a:lnRef>
-                        <a:fillRef idx="0">
-                          <a:schemeClr val="accent1"/>
-                        </a:fillRef>
-                        <a:effectRef idx="0">
-                          <a:schemeClr val="accent1"/>
-                        </a:effectRef>
-                        <a:fontRef idx="minor">
-                          <a:schemeClr val="tx1"/>
-                        </a:fontRef>
-                      </wps:style>
-                      <wps:bodyPr/>
-                    </wps:wsp>
-                  </a:graphicData>
-                </a:graphic>
-                <wp14:sizeRelH relativeFrom="margin">
-                  <wp14:pctWidth>0</wp14:pctWidth>
-                </wp14:sizeRelH>
-                <wp14:sizeRelV relativeFrom="margin">
-                  <wp14:pctHeight>0</wp14:pctHeight>
-                </wp14:sizeRelV>
-              </wp:anchor>
-            </w:drawing>
-          </mc:Choice>
-          <mc:Fallback>
-            <w:pict>
-              <v:line w14:anchorId="69600374" id="Straight Connector 24" o:spid="_x0000_s1026" style="position:absolute;flip:x y;z-index:-251612672;visibility:visible;mso-wrap-style:square;mso-width-percent:0;mso-height-percent:0;mso-wrap-distance-left:9pt;mso-wrap-distance-top:0;mso-wrap-distance-right:9pt;mso-wrap-distance-bottom:0;mso-position-horizontal:absolute;mso-position-horizontal-relative:text;mso-position-vertical:absolute;mso-position-vertical-relative:text;mso-width-percent:0;mso-height-percent:0;mso-width-relative:margin;mso-height-relative:margin" from="146.7pt,9.45pt" to="451.2pt,131.7pt" o:gfxdata="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" strokecolor="black [3213]" strokeweight="2pt">
-                <v:stroke joinstyle="miter"/>
-                <w10:wrap type="through"/>
-              </v:line>
-            </w:pict>
-          </mc:Fallback>
-        </mc:AlternateContent>
-      </w:r>
-      <w:r>
-        <w:rPr>
-          <w:noProof/>
-          <w:lang w:eastAsia="pt-BR"/>
-        </w:rPr>
-        <mc:AlternateContent>
-          <mc:Choice Requires="wps">
-            <w:drawing>
-              <wp:anchor distT="0" distB="0" distL="114300" distR="114300" simplePos="0" relativeHeight="251701760" behindDoc="1" locked="0" layoutInCell="1" allowOverlap="1" wp14:anchorId="60B0B5B9" wp14:editId="76385E29">
-                <wp:simplePos x="0" y="0"/>
-                <wp:positionH relativeFrom="column">
-                  <wp:posOffset>1852930</wp:posOffset>
-                </wp:positionH>
-                <wp:positionV relativeFrom="paragraph">
-                  <wp:posOffset>100965</wp:posOffset>
-                </wp:positionV>
-                <wp:extent cx="3904615" cy="523875"/>
-                <wp:effectExtent l="0" t="0" r="19685" b="28575"/>
-                <wp:wrapThrough wrapText="bothSides">
-                  <wp:wrapPolygon edited="0">
-                    <wp:start x="0" y="0"/>
-                    <wp:lineTo x="0" y="5498"/>
-                    <wp:lineTo x="11592" y="12567"/>
-                    <wp:lineTo x="11592" y="13353"/>
-                    <wp:lineTo x="20550" y="21993"/>
-                    <wp:lineTo x="20971" y="21993"/>
-                    <wp:lineTo x="21604" y="21993"/>
-                    <wp:lineTo x="21604" y="18065"/>
-                    <wp:lineTo x="13384" y="11782"/>
-                    <wp:lineTo x="2635" y="1571"/>
-                    <wp:lineTo x="843" y="0"/>
-                    <wp:lineTo x="0" y="0"/>
-                  </wp:wrapPolygon>
-                </wp:wrapThrough>
-                <wp:docPr id="23" name="Straight Connector 23"/>
-                <wp:cNvGraphicFramePr/>
-                <a:graphic xmlns:a="http://schemas.openxmlformats.org/drawingml/2006/main">
-                  <a:graphicData uri="http://schemas.microsoft.com/office/word/2010/wordprocessingShape">
-                    <wps:wsp>
-                      <wps:cNvCnPr/>
-                      <wps:spPr>
-                        <a:xfrm flipH="1" flipV="1">
-                          <a:off x="0" y="0"/>
-                          <a:ext cx="3904615" cy="523875"/>
-                        </a:xfrm>
-                        <a:prstGeom prst="line">
-                          <a:avLst/>
-                        </a:prstGeom>
-                        <a:ln w="25400">
-                          <a:solidFill>
-                            <a:schemeClr val="tx1"/>
-                          </a:solidFill>
-                        </a:ln>
-                      </wps:spPr>
-                      <wps:style>
-                        <a:lnRef idx="1">
-                          <a:schemeClr val="accent1"/>
-                        </a:lnRef>
-                        <a:fillRef idx="0">
-                          <a:schemeClr val="accent1"/>
-                        </a:fillRef>
-                        <a:effectRef idx="0">
-                          <a:schemeClr val="accent1"/>
-                        </a:effectRef>
-                        <a:fontRef idx="minor">
-                          <a:schemeClr val="tx1"/>
-                        </a:fontRef>
-                      </wps:style>
-                      <wps:bodyPr/>
-                    </wps:wsp>
-                  </a:graphicData>
-                </a:graphic>
-                <wp14:sizeRelH relativeFrom="margin">
-                  <wp14:pctWidth>0</wp14:pctWidth>
-                </wp14:sizeRelH>
-                <wp14:sizeRelV relativeFrom="margin">
-                  <wp14:pctHeight>0</wp14:pctHeight>
-                </wp14:sizeRelV>
-              </wp:anchor>
-            </w:drawing>
-          </mc:Choice>
-          <mc:Fallback>
-            <w:pict>
-              <v:line w14:anchorId="6628AD6A" id="Straight Connector 23" o:spid="_x0000_s1026" style="position:absolute;flip:x y;z-index:-251614720;visibility:visible;mso-wrap-style:square;mso-width-percent:0;mso-height-percent:0;mso-wrap-distance-left:9pt;mso-wrap-distance-top:0;mso-wrap-distance-right:9pt;mso-wrap-distance-bottom:0;mso-position-horizontal:absolute;mso-position-horizontal-relative:text;mso-position-vertical:absolute;mso-position-vertical-relative:text;mso-width-percent:0;mso-height-percent:0;mso-width-relative:margin;mso-height-relative:margin" from="145.9pt,7.95pt" to="453.35pt,49.2pt" o:gfxdata="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" strokecolor="black [3213]" strokeweight="2pt">
-                <v:stroke joinstyle="miter"/>
-                <w10:wrap type="through"/>
-              </v:line>
-            </w:pict>
-          </mc:Fallback>
-        </mc:AlternateContent>
-      </w:r>
-    </w:p>
-    <w:p>
-      <w:pPr>
-        <w:jc w:val="center"/>
-      </w:pPr>
-    </w:p>
-    <w:p>
-      <w:pPr>
-        <w:jc w:val="center"/>
-      </w:pPr>
-      <w:r>
-        <w:rPr>
-          <w:noProof/>
-          <w:lang w:eastAsia="pt-BR"/>
-        </w:rPr>
-        <mc:AlternateContent>
-          <mc:Choice Requires="wps">
-            <w:drawing>
-              <wp:anchor distT="0" distB="0" distL="114300" distR="114300" simplePos="0" relativeHeight="251685376" behindDoc="0" locked="0" layoutInCell="1" allowOverlap="1" wp14:anchorId="1E39FE7F" wp14:editId="31E4FE51">
-                <wp:simplePos x="0" y="0"/>
-                <wp:positionH relativeFrom="margin">
-                  <wp:posOffset>1710519</wp:posOffset>
-                </wp:positionH>
-                <wp:positionV relativeFrom="paragraph">
-                  <wp:posOffset>247450</wp:posOffset>
-                </wp:positionV>
-                <wp:extent cx="3917922" cy="2115403"/>
-                <wp:effectExtent l="0" t="0" r="26035" b="18415"/>
-                <wp:wrapNone/>
-                <wp:docPr id="15" name="Straight Connector 15"/>
-                <wp:cNvGraphicFramePr/>
-                <a:graphic xmlns:a="http://schemas.openxmlformats.org/drawingml/2006/main">
-                  <a:graphicData uri="http://schemas.microsoft.com/office/word/2010/wordprocessingShape">
-                    <wps:wsp>
-                      <wps:cNvCnPr/>
-                      <wps:spPr>
-                        <a:xfrm flipV="1">
-                          <a:off x="0" y="0"/>
-                          <a:ext cx="3917922" cy="2115403"/>
-                        </a:xfrm>
-                        <a:prstGeom prst="line">
-                          <a:avLst/>
-                        </a:prstGeom>
-                        <a:ln w="25400">
-                          <a:solidFill>
-                            <a:srgbClr val="FF0000"/>
-                          </a:solidFill>
-                        </a:ln>
-                      </wps:spPr>
-                      <wps:style>
-                        <a:lnRef idx="1">
-                          <a:schemeClr val="accent1"/>
-                        </a:lnRef>
-                        <a:fillRef idx="0">
-                          <a:schemeClr val="accent1"/>
-                        </a:fillRef>
-                        <a:effectRef idx="0">
-                          <a:schemeClr val="accent1"/>
-                        </a:effectRef>
-                        <a:fontRef idx="minor">
-                          <a:schemeClr val="tx1"/>
-                        </a:fontRef>
-                      </wps:style>
-                      <wps:bodyPr/>
-                    </wps:wsp>
-                  </a:graphicData>
-                </a:graphic>
-                <wp14:sizeRelH relativeFrom="margin">
-                  <wp14:pctWidth>0</wp14:pctWidth>
-                </wp14:sizeRelH>
-                <wp14:sizeRelV relativeFrom="margin">
-                  <wp14:pctHeight>0</wp14:pctHeight>
-                </wp14:sizeRelV>
-              </wp:anchor>
-            </w:drawing>
-          </mc:Choice>
-          <mc:Fallback>
-            <w:pict>
-              <v:line w14:anchorId="4A350AE8" id="Straight Connector 15" o:spid="_x0000_s1026" style="position:absolute;flip:y;z-index:251685376;visibility:visible;mso-wrap-style:square;mso-width-percent:0;mso-height-percent:0;mso-wrap-distance-left:9pt;mso-wrap-distance-top:0;mso-wrap-distance-right:9pt;mso-wrap-distance-bottom:0;mso-position-horizontal:absolute;mso-position-horizontal-relative:margin;mso-position-vertical:absolute;mso-position-vertical-relative:text;mso-width-percent:0;mso-height-percent:0;mso-width-relative:margin;mso-height-relative:margin" from="134.7pt,19.5pt" to="443.2pt,186.05pt" o:gfxdata="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" strokecolor="red" strokeweight="2pt">
-                <v:stroke joinstyle="miter"/>
-                <w10:wrap anchorx="margin"/>
-              </v:line>
-            </w:pict>
-          </mc:Fallback>
-        </mc:AlternateContent>
-      </w:r>
-    </w:p>
-    <w:p>
-      <w:pPr>
-        <w:jc w:val="center"/>
-      </w:pPr>
-      <w:r>
-        <w:rPr>
-          <w:noProof/>
-          <w:lang w:eastAsia="pt-BR"/>
-        </w:rPr>
-        <mc:AlternateContent>
-          <mc:Choice Requires="wps">
-            <w:drawing>
-              <wp:anchor distT="45720" distB="45720" distL="114300" distR="114300" simplePos="0" relativeHeight="251697664" behindDoc="0" locked="0" layoutInCell="1" allowOverlap="1" wp14:anchorId="61EBB069" wp14:editId="29DB8C5B">
-                <wp:simplePos x="0" y="0"/>
-                <wp:positionH relativeFrom="page">
-                  <wp:align>right</wp:align>
-                </wp:positionH>
-                <wp:positionV relativeFrom="paragraph">
-                  <wp:posOffset>140970</wp:posOffset>
-                </wp:positionV>
-                <wp:extent cx="533400" cy="285750"/>
-                <wp:effectExtent l="0" t="0" r="0" b="0"/>
-                <wp:wrapSquare wrapText="bothSides"/>
-                <wp:docPr id="21" name="Text Box 2"/>
-                <wp:cNvGraphicFramePr>
-                  <a:graphicFrameLocks xmlns:a="http://schemas.openxmlformats.org/drawingml/2006/main"/>
-                </wp:cNvGraphicFramePr>
-                <a:graphic xmlns:a="http://schemas.openxmlformats.org/drawingml/2006/main">
-                  <a:graphicData uri="http://schemas.microsoft.com/office/word/2010/wordprocessingShape">
-                    <wps:wsp>
-                      <wps:cNvSpPr txBox="1">
-                        <a:spLocks noChangeArrowheads="1"/>
-                      </wps:cNvSpPr>
-                      <wps:spPr bwMode="auto">
-                        <a:xfrm>
-                          <a:off x="0" y="0"/>
-                          <a:ext cx="533400" cy="285750"/>
-                        </a:xfrm>
-                        <a:prstGeom prst="rect">
-                          <a:avLst/>
-                        </a:prstGeom>
-                        <a:solidFill>
-                          <a:srgbClr val="FFFFFF"/>
-                        </a:solidFill>
-                        <a:ln w="9525">
-                          <a:noFill/>
-                          <a:miter lim="800000"/>
-                          <a:headEnd/>
-                          <a:tailEnd/>
-                        </a:ln>
-                      </wps:spPr>
-                      <wps:txbx>
-                        <w:txbxContent>
-                          <w:p>
-                            <w:pPr>
-                              <w:rPr>
-                                <w:lang w:val="en-US"/>
-                              </w:rPr>
-                            </w:pPr>
-                            <w:r>
-                              <w:t>LED 6</w:t>
-                            </w:r>
-                          </w:p>
-                        </w:txbxContent>
-                      </wps:txbx>
-                      <wps:bodyPr rot="0" vert="horz" wrap="square" lIns="91440" tIns="45720" rIns="91440" bIns="45720" anchor="t" anchorCtr="0">
-                        <a:noAutofit/>
-                      </wps:bodyPr>
-                    </wps:wsp>
-                  </a:graphicData>
-                </a:graphic>
-                <wp14:sizeRelH relativeFrom="margin">
-                  <wp14:pctWidth>0</wp14:pctWidth>
-                </wp14:sizeRelH>
-                <wp14:sizeRelV relativeFrom="margin">
-                  <wp14:pctHeight>0</wp14:pctHeight>
-                </wp14:sizeRelV>
-              </wp:anchor>
-            </w:drawing>
-          </mc:Choice>
-          <mc:Fallback>
-            <w:pict>
-              <v:shape w14:anchorId="61EBB069" id="_x0000_s1031" type="#_x0000_t202" style="position:absolute;left:0;text-align:left;margin-left:-9.2pt;margin-top:11.1pt;width:42pt;height:22.5pt;z-index:251697664;visibility:visible;mso-wrap-style:square;mso-width-percent:0;mso-height-percent:0;mso-wrap-distance-left:9pt;mso-wrap-distance-top:3.6pt;mso-wrap-distance-right:9pt;mso-wrap-distance-bottom:3.6pt;mso-position-horizontal:right;mso-position-horizontal-relative:page;mso-position-vertical:absolute;mso-position-vertical-relative:text;mso-width-percent:0;mso-height-percent:0;mso-width-relative:margin;mso-height-relative:margin;v-text-anchor:top" o:gfxdata="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" stroked="f">
-                <v:textbox>
-                  <w:txbxContent>
-                    <w:p>
-                      <w:pPr>
-                        <w:rPr>
-                          <w:lang w:val="en-US"/>
-                        </w:rPr>
-                      </w:pPr>
-                      <w:r>
-                        <w:t>LED 6</w:t>
-                      </w:r>
-                    </w:p>
-                  </w:txbxContent>
-                </v:textbox>
-                <w10:wrap type="square" anchorx="page"/>
-              </v:shape>
-            </w:pict>
-          </mc:Fallback>
-        </mc:AlternateContent>
-      </w:r>
-      <w:r>
-        <w:rPr>
-          <w:noProof/>
-          <w:lang w:eastAsia="pt-BR"/>
-        </w:rPr>
-        <w:drawing>
-          <wp:anchor distT="0" distB="0" distL="114300" distR="114300" simplePos="0" relativeHeight="251671040" behindDoc="1" locked="0" layoutInCell="1" allowOverlap="1" wp14:anchorId="66A43B39" wp14:editId="4580F471">
-            <wp:simplePos x="0" y="0"/>
-            <wp:positionH relativeFrom="rightMargin">
-              <wp:align>left</wp:align>
-            </wp:positionH>
-            <wp:positionV relativeFrom="paragraph">
-              <wp:posOffset>142875</wp:posOffset>
-            </wp:positionV>
-            <wp:extent cx="589915" cy="861060"/>
-            <wp:effectExtent l="0" t="0" r="635" b="0"/>
-            <wp:wrapNone/>
-            <wp:docPr id="6" name="Picture 6" descr="C:\Users\pichi\AppData\Local\Microsoft\Windows\INetCache\Content.Word\led.png"/>
-            <wp:cNvGraphicFramePr>
-              <a:graphicFrameLocks xmlns:a="http://schemas.openxmlformats.org/drawingml/2006/main" noChangeAspect="1"/>
-            </wp:cNvGraphicFramePr>
-            <a:graphic xmlns:a="http://schemas.openxmlformats.org/drawingml/2006/main">
-              <a:graphicData uri="http://schemas.openxmlformats.org/drawingml/2006/picture">
-                <pic:pic xmlns:pic="http://schemas.openxmlformats.org/drawingml/2006/picture">
-                  <pic:nvPicPr>
-                    <pic:cNvPr id="0" name="Picture 6" descr="C:\Users\pichi\AppData\Local\Microsoft\Windows\INetCache\Content.Word\led.png"/>
-                    <pic:cNvPicPr>
-                      <a:picLocks noChangeAspect="1" noChangeArrowheads="1"/>
-                    </pic:cNvPicPr>
-                  </pic:nvPicPr>
-                  <pic:blipFill>
-                    <a:blip r:embed="rId5" cstate="print">
-                      <a:extLst>
-                        <a:ext uri="{28A0092B-C50C-407E-A947-70E740481C1C}">
-                          <a14:useLocalDpi xmlns:a14="http://schemas.microsoft.com/office/drawing/2010/main" val="0"/>
-                        </a:ext>
-                      </a:extLst>
-                    </a:blip>
-                    <a:srcRect/>
-                    <a:stretch>
-                      <a:fillRect/>
-                    </a:stretch>
-                  </pic:blipFill>
-                  <pic:spPr bwMode="auto">
-                    <a:xfrm>
-                      <a:off x="0" y="0"/>
-                      <a:ext cx="589915" cy="861060"/>
-                    </a:xfrm>
-                    <a:prstGeom prst="rect">
-                      <a:avLst/>
-                    </a:prstGeom>
-                    <a:noFill/>
-                    <a:ln>
-                      <a:noFill/>
-                    </a:ln>
-                  </pic:spPr>
-                </pic:pic>
-              </a:graphicData>
-            </a:graphic>
-            <wp14:sizeRelH relativeFrom="page">
-              <wp14:pctWidth>0</wp14:pctWidth>
-            </wp14:sizeRelH>
-            <wp14:sizeRelV relativeFrom="page">
-              <wp14:pctHeight>0</wp14:pctHeight>
-            </wp14:sizeRelV>
-          </wp:anchor>
-        </w:drawing>
-      </w:r>
-    </w:p>
-    <w:p>
-      <w:pPr>
-        <w:jc w:val="center"/>
-      </w:pPr>
-    </w:p>
-    <w:p>
-      <w:pPr>
-        <w:jc w:val="center"/>
-      </w:pPr>
-    </w:p>
-    <w:p>
-      <w:pPr>
-        <w:jc w:val="center"/>
-      </w:pPr>
-      <w:r>
-        <w:rPr>
-          <w:noProof/>
-          <w:lang w:eastAsia="pt-BR"/>
-        </w:rPr>
-        <mc:AlternateContent>
-          <mc:Choice Requires="wps">
-            <w:drawing>
-              <wp:anchor distT="0" distB="0" distL="114300" distR="114300" simplePos="0" relativeHeight="251687424" behindDoc="0" locked="0" layoutInCell="1" allowOverlap="1" wp14:anchorId="3FB1FBA0" wp14:editId="2A0EF494">
-                <wp:simplePos x="0" y="0"/>
-                <wp:positionH relativeFrom="margin">
-                  <wp:posOffset>1710519</wp:posOffset>
-                </wp:positionH>
-                <wp:positionV relativeFrom="paragraph">
-                  <wp:posOffset>103960</wp:posOffset>
-                </wp:positionV>
-                <wp:extent cx="3927475" cy="1478195"/>
-                <wp:effectExtent l="0" t="0" r="34925" b="27305"/>
-                <wp:wrapNone/>
-                <wp:docPr id="16" name="Straight Connector 16"/>
-                <wp:cNvGraphicFramePr/>
-                <a:graphic xmlns:a="http://schemas.openxmlformats.org/drawingml/2006/main">
-                  <a:graphicData uri="http://schemas.microsoft.com/office/word/2010/wordprocessingShape">
-                    <wps:wsp>
-                      <wps:cNvCnPr/>
-                      <wps:spPr>
-                        <a:xfrm flipV="1">
-                          <a:off x="0" y="0"/>
-                          <a:ext cx="3927475" cy="1478195"/>
-                        </a:xfrm>
-                        <a:prstGeom prst="line">
-                          <a:avLst/>
-                        </a:prstGeom>
-                        <a:ln w="25400">
-                          <a:solidFill>
-                            <a:srgbClr val="FF0000"/>
-                          </a:solidFill>
-                        </a:ln>
-                      </wps:spPr>
-                      <wps:style>
-                        <a:lnRef idx="1">
-                          <a:schemeClr val="accent1"/>
-                        </a:lnRef>
-                        <a:fillRef idx="0">
-                          <a:schemeClr val="accent1"/>
-                        </a:fillRef>
-                        <a:effectRef idx="0">
-                          <a:schemeClr val="accent1"/>
-                        </a:effectRef>
-                        <a:fontRef idx="minor">
-                          <a:schemeClr val="tx1"/>
-                        </a:fontRef>
-                      </wps:style>
-                      <wps:bodyPr/>
-                    </wps:wsp>
-                  </a:graphicData>
-                </a:graphic>
-                <wp14:sizeRelH relativeFrom="margin">
-                  <wp14:pctWidth>0</wp14:pctWidth>
-                </wp14:sizeRelH>
-                <wp14:sizeRelV relativeFrom="margin">
-                  <wp14:pctHeight>0</wp14:pctHeight>
-                </wp14:sizeRelV>
-              </wp:anchor>
-            </w:drawing>
-          </mc:Choice>
-          <mc:Fallback>
-            <w:pict>
-              <v:line w14:anchorId="323F9891" id="Straight Connector 16" o:spid="_x0000_s1026" style="position:absolute;flip:y;z-index:251687424;visibility:visible;mso-wrap-style:square;mso-width-percent:0;mso-height-percent:0;mso-wrap-distance-left:9pt;mso-wrap-distance-top:0;mso-wrap-distance-right:9pt;mso-wrap-distance-bottom:0;mso-position-horizontal:absolute;mso-position-horizontal-relative:margin;mso-position-vertical:absolute;mso-position-vertical-relative:text;mso-width-percent:0;mso-height-percent:0;mso-width-relative:margin;mso-height-relative:margin" from="134.7pt,8.2pt" to="443.95pt,124.6pt" o:gfxdata="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" strokecolor="red" strokeweight="2pt">
-                <v:stroke joinstyle="miter"/>
-                <w10:wrap anchorx="margin"/>
-              </v:line>
-            </w:pict>
-          </mc:Fallback>
-        </mc:AlternateContent>
-      </w:r>
+      <w:bookmarkStart w:id="0" w:name="_GoBack"/>
+    </w:p>
+    <w:p>
+      <w:pPr>
+        <w:jc w:val="center"/>
+      </w:pPr>
+    </w:p>
+    <w:p>
+      <w:pPr>
+        <w:jc w:val="center"/>
+      </w:pPr>
+    </w:p>
+    <w:p>
+      <w:pPr>
+        <w:jc w:val="center"/>
+      </w:pPr>
+    </w:p>
+    <w:bookmarkEnd w:id="0"/>
+    <w:p>
+      <w:pPr>
+        <w:jc w:val="center"/>
+      </w:pPr>
+    </w:p>
+    <w:p>
+      <w:pPr>
+        <w:jc w:val="center"/>
+      </w:pPr>
+    </w:p>
+    <w:p>
+      <w:pPr>
+        <w:jc w:val="center"/>
+      </w:pPr>
+    </w:p>
+    <w:p>
+      <w:pPr>
+        <w:jc w:val="center"/>
+      </w:pPr>
     </w:p>
     <w:p>
       <w:pPr>

</xml_diff>